<commit_message>
adding longer version of report.pdf
</commit_message>
<xml_diff>
--- a/Additional Libis files/fuller Project Report - Libi Voshin.docx
+++ b/Additional Libis files/fuller Project Report - Libi Voshin.docx
@@ -498,6 +498,7 @@
         </w:rPr>
         <w:t xml:space="preserve"> </w:t>
       </w:r>
+      <w:proofErr w:type="gramStart"/>
       <w:r>
         <w:rPr>
           <w:rFonts w:asciiTheme="majorBidi" w:eastAsia="Arial" w:hAnsiTheme="majorBidi" w:cstheme="majorBidi"/>
@@ -519,6 +520,7 @@
         </w:rPr>
         <w:t>lift</w:t>
       </w:r>
+      <w:proofErr w:type="gramEnd"/>
       <w:r>
         <w:rPr>
           <w:rFonts w:asciiTheme="majorBidi" w:eastAsia="Arial" w:hAnsiTheme="majorBidi" w:cstheme="majorBidi"/>
@@ -1950,8 +1952,9 @@
           <w:szCs w:val="20"/>
           <w:lang w:val="en-US"/>
         </w:rPr>
-        <w:t>the installation of an additional chair</w:t>
-      </w:r>
+        <w:t xml:space="preserve">the installation of an additional </w:t>
+      </w:r>
+      <w:proofErr w:type="gramStart"/>
       <w:r>
         <w:rPr>
           <w:rFonts w:asciiTheme="majorBidi" w:hAnsiTheme="majorBidi" w:cstheme="majorBidi"/>
@@ -1959,6 +1962,15 @@
           <w:szCs w:val="20"/>
           <w:lang w:val="en-US"/>
         </w:rPr>
+        <w:t>chair</w:t>
+      </w:r>
+      <w:r>
+        <w:rPr>
+          <w:rFonts w:asciiTheme="majorBidi" w:hAnsiTheme="majorBidi" w:cstheme="majorBidi"/>
+          <w:color w:val="000000"/>
+          <w:szCs w:val="20"/>
+          <w:lang w:val="en-US"/>
+        </w:rPr>
         <w:t>-</w:t>
       </w:r>
       <w:r>
@@ -1968,7 +1980,17 @@
           <w:szCs w:val="20"/>
           <w:lang w:val="en-US"/>
         </w:rPr>
-        <w:t>lift to bring skiers back up</w:t>
+        <w:t>lift</w:t>
+      </w:r>
+      <w:proofErr w:type="gramEnd"/>
+      <w:r>
+        <w:rPr>
+          <w:rFonts w:asciiTheme="majorBidi" w:hAnsiTheme="majorBidi" w:cstheme="majorBidi"/>
+          <w:color w:val="000000"/>
+          <w:szCs w:val="20"/>
+          <w:lang w:val="en-US"/>
+        </w:rPr>
+        <w:t xml:space="preserve"> to bring skiers back up</w:t>
       </w:r>
       <w:r>
         <w:rPr>
@@ -2309,7 +2331,15 @@
           <w:rFonts w:asciiTheme="majorBidi" w:hAnsiTheme="majorBidi" w:cstheme="majorBidi"/>
           <w:szCs w:val="20"/>
         </w:rPr>
-        <w:t>additional chair</w:t>
+        <w:t xml:space="preserve">additional </w:t>
+      </w:r>
+      <w:proofErr w:type="gramStart"/>
+      <w:r>
+        <w:rPr>
+          <w:rFonts w:asciiTheme="majorBidi" w:hAnsiTheme="majorBidi" w:cstheme="majorBidi"/>
+          <w:szCs w:val="20"/>
+        </w:rPr>
+        <w:t>chair</w:t>
       </w:r>
       <w:r>
         <w:rPr>
@@ -2323,7 +2353,15 @@
           <w:rFonts w:asciiTheme="majorBidi" w:hAnsiTheme="majorBidi" w:cstheme="majorBidi"/>
           <w:szCs w:val="20"/>
         </w:rPr>
-        <w:t xml:space="preserve">lifts yearly </w:t>
+        <w:t>lifts</w:t>
+      </w:r>
+      <w:proofErr w:type="gramEnd"/>
+      <w:r>
+        <w:rPr>
+          <w:rFonts w:asciiTheme="majorBidi" w:hAnsiTheme="majorBidi" w:cstheme="majorBidi"/>
+          <w:szCs w:val="20"/>
+        </w:rPr>
+        <w:t xml:space="preserve"> yearly </w:t>
       </w:r>
       <w:r>
         <w:rPr>
@@ -2452,7 +2490,15 @@
           <w:rFonts w:asciiTheme="majorBidi" w:hAnsiTheme="majorBidi" w:cstheme="majorBidi"/>
           <w:szCs w:val="20"/>
         </w:rPr>
-        <w:t xml:space="preserve"> operational costs and make </w:t>
+        <w:t xml:space="preserve"> operational costs and </w:t>
+      </w:r>
+      <w:proofErr w:type="gramStart"/>
+      <w:r>
+        <w:rPr>
+          <w:rFonts w:asciiTheme="majorBidi" w:hAnsiTheme="majorBidi" w:cstheme="majorBidi"/>
+          <w:szCs w:val="20"/>
+        </w:rPr>
+        <w:t xml:space="preserve">make </w:t>
       </w:r>
       <w:r>
         <w:rPr>
@@ -2466,7 +2512,15 @@
           <w:rFonts w:asciiTheme="majorBidi" w:hAnsiTheme="majorBidi" w:cstheme="majorBidi"/>
           <w:szCs w:val="20"/>
         </w:rPr>
-        <w:t xml:space="preserve">decision when should it </w:t>
+        <w:t>decision</w:t>
+      </w:r>
+      <w:proofErr w:type="gramEnd"/>
+      <w:r>
+        <w:rPr>
+          <w:rFonts w:asciiTheme="majorBidi" w:hAnsiTheme="majorBidi" w:cstheme="majorBidi"/>
+          <w:szCs w:val="20"/>
+        </w:rPr>
+        <w:t xml:space="preserve"> when should it </w:t>
       </w:r>
       <w:r>
         <w:rPr>
@@ -2781,7 +2835,27 @@
           <w:szCs w:val="20"/>
           <w:shd w:val="clear" w:color="auto" w:fill="FFFFFF"/>
         </w:rPr>
-        <w:t xml:space="preserve">As we can see in the graph below, If Big Mountain closes down </w:t>
+        <w:t xml:space="preserve">As we can see in the graph below, If Big Mountain </w:t>
+      </w:r>
+      <w:proofErr w:type="gramStart"/>
+      <w:r>
+        <w:rPr>
+          <w:rFonts w:asciiTheme="majorBidi" w:hAnsiTheme="majorBidi" w:cstheme="majorBidi"/>
+          <w:color w:val="000000"/>
+          <w:szCs w:val="20"/>
+          <w:shd w:val="clear" w:color="auto" w:fill="FFFFFF"/>
+        </w:rPr>
+        <w:t>closes down</w:t>
+      </w:r>
+      <w:proofErr w:type="gramEnd"/>
+      <w:r>
+        <w:rPr>
+          <w:rFonts w:asciiTheme="majorBidi" w:hAnsiTheme="majorBidi" w:cstheme="majorBidi"/>
+          <w:color w:val="000000"/>
+          <w:szCs w:val="20"/>
+          <w:shd w:val="clear" w:color="auto" w:fill="FFFFFF"/>
+        </w:rPr>
+        <w:t xml:space="preserve"> </w:t>
       </w:r>
       <w:r>
         <w:rPr>
@@ -3079,7 +3153,25 @@
           <w:szCs w:val="20"/>
           <w:shd w:val="clear" w:color="auto" w:fill="FFFFFF"/>
         </w:rPr>
-        <w:t>a free market sets prices</w:t>
+        <w:t xml:space="preserve">a </w:t>
+      </w:r>
+      <w:proofErr w:type="gramStart"/>
+      <w:r>
+        <w:rPr>
+          <w:rFonts w:asciiTheme="majorBidi" w:hAnsiTheme="majorBidi" w:cstheme="majorBidi"/>
+          <w:szCs w:val="20"/>
+          <w:shd w:val="clear" w:color="auto" w:fill="FFFFFF"/>
+        </w:rPr>
+        <w:t>free market</w:t>
+      </w:r>
+      <w:proofErr w:type="gramEnd"/>
+      <w:r>
+        <w:rPr>
+          <w:rFonts w:asciiTheme="majorBidi" w:hAnsiTheme="majorBidi" w:cstheme="majorBidi"/>
+          <w:szCs w:val="20"/>
+          <w:shd w:val="clear" w:color="auto" w:fill="FFFFFF"/>
+        </w:rPr>
+        <w:t xml:space="preserve"> sets prices</w:t>
       </w:r>
       <w:r>
         <w:rPr>
@@ -9984,7 +10076,7 @@
           <w:szCs w:val="18"/>
           <w:shd w:val="clear" w:color="auto" w:fill="FFFFFF"/>
         </w:rPr>
-        <w:t>also missing quite a few of your desired target quantity, the ticket price, which is missing 15-16% of values. </w:t>
+        <w:t>also missing quite a few of our desired target quantity, the ticket price, which is missing 15-16% of values. </w:t>
       </w:r>
       <w:r>
         <w:rPr>
@@ -10434,8 +10526,13 @@
       <w:pPr>
         <w:pStyle w:val="NoSpacing"/>
       </w:pPr>
-      <w:r>
-        <w:t>The vast majority of the differences are in California, with most Regions being called Sierra Nevada and just one referred to as Northern California.</w:t>
+      <w:proofErr w:type="gramStart"/>
+      <w:r>
+        <w:t>The vast majority of</w:t>
+      </w:r>
+      <w:proofErr w:type="gramEnd"/>
+      <w:r>
+        <w:t xml:space="preserve"> the differences are in California, with most Regions being called Sierra Nevada and just one referred to as Northern California.</w:t>
       </w:r>
     </w:p>
     <w:p>
@@ -10491,7 +10588,15 @@
         <w:pStyle w:val="NoSpacing"/>
       </w:pPr>
       <w:r>
-        <w:t xml:space="preserve">New York accounting for the majority of resorts. Our target resort is in Montana, which comes in at 13th place. </w:t>
+        <w:t xml:space="preserve">New York accounting for </w:t>
+      </w:r>
+      <w:proofErr w:type="gramStart"/>
+      <w:r>
+        <w:t>the majority of</w:t>
+      </w:r>
+      <w:proofErr w:type="gramEnd"/>
+      <w:r>
+        <w:t xml:space="preserve"> resorts. Our target resort is in Montana, which comes in at 13th place. </w:t>
       </w:r>
     </w:p>
     <w:p>
@@ -10600,7 +10705,15 @@
         <w:t>I will</w:t>
       </w:r>
       <w:r>
-        <w:t xml:space="preserve"> look into this</w:t>
+        <w:t xml:space="preserve"> </w:t>
+      </w:r>
+      <w:proofErr w:type="gramStart"/>
+      <w:r>
+        <w:t>look into</w:t>
+      </w:r>
+      <w:proofErr w:type="gramEnd"/>
+      <w:r>
+        <w:t xml:space="preserve"> this</w:t>
       </w:r>
       <w:r>
         <w:t>, with a</w:t>
@@ -10871,7 +10984,15 @@
         <w:pStyle w:val="NoSpacing"/>
       </w:pPr>
       <w:r>
-        <w:t xml:space="preserve">Aside from some relatively expensive ticket prices in California, Colorado, and Utah, most prices appear to lie in a broad band from around 25 to over 100 dollars. Some States show more variability than others. Montana and South Dakota, for example, both show fairly small variability as well as matching weekend and weekday ticket prices. Nevada and Utah, on the other hand, show the most range in prices. Some States, notably North Carolina and Virginia, have weekend prices far higher than weekday prices. </w:t>
+        <w:t xml:space="preserve">Aside from some relatively expensive ticket prices in California, Colorado, and Utah, most prices appear to lie in a broad band from around 25 to over 100 dollars. Some States show more variability than others. Montana and South Dakota, for example, both show </w:t>
+      </w:r>
+      <w:proofErr w:type="gramStart"/>
+      <w:r>
+        <w:t>fairly small</w:t>
+      </w:r>
+      <w:proofErr w:type="gramEnd"/>
+      <w:r>
+        <w:t xml:space="preserve"> variability as well as matching weekend and weekday ticket prices. Nevada and Utah, on the other hand, show the most range in prices. Some States, notably North Carolina and Virginia, have weekend prices far higher than weekday prices. </w:t>
       </w:r>
       <w:r>
         <w:t xml:space="preserve">Although I </w:t>
@@ -10910,7 +11031,6 @@
     <w:p>
       <w:pPr>
         <w:pStyle w:val="Heading3"/>
-        <w:ind w:firstLine="0"/>
       </w:pPr>
       <w:r>
         <w:lastRenderedPageBreak/>
@@ -10936,9 +11056,9 @@
           <w:noProof/>
         </w:rPr>
         <w:drawing>
-          <wp:inline distT="0" distB="0" distL="0" distR="0" wp14:anchorId="162F57BA" wp14:editId="485AE210">
-            <wp:extent cx="3745230" cy="4059733"/>
-            <wp:effectExtent l="0" t="0" r="7620" b="0"/>
+          <wp:inline distT="0" distB="0" distL="0" distR="0" wp14:anchorId="162F57BA" wp14:editId="25C419BA">
+            <wp:extent cx="3561707" cy="3860800"/>
+            <wp:effectExtent l="0" t="0" r="1270" b="6350"/>
             <wp:docPr id="9" name="Picture 9"/>
             <wp:cNvGraphicFramePr>
               <a:graphicFrameLocks xmlns:a="http://schemas.openxmlformats.org/drawingml/2006/main" noChangeAspect="1"/>
@@ -10959,7 +11079,7 @@
                   <pic:spPr>
                     <a:xfrm>
                       <a:off x="0" y="0"/>
-                      <a:ext cx="3756670" cy="4072134"/>
+                      <a:ext cx="3577508" cy="3877928"/>
                     </a:xfrm>
                     <a:prstGeom prst="rect">
                       <a:avLst/>
@@ -11015,7 +11135,6 @@
         <w:pStyle w:val="Heading3"/>
       </w:pPr>
       <w:r>
-        <w:lastRenderedPageBreak/>
         <w:t>Distribution of numeric features</w:t>
       </w:r>
     </w:p>
@@ -11088,6 +11207,7 @@
         <w:rPr>
           <w:lang w:val="en-US"/>
         </w:rPr>
+        <w:lastRenderedPageBreak/>
         <w:t>Some</w:t>
       </w:r>
       <w:r>
@@ -11660,7 +11780,6 @@
         <w:pStyle w:val="Heading3"/>
       </w:pPr>
       <w:r>
-        <w:lastRenderedPageBreak/>
         <w:t>Number of missing values by column</w:t>
       </w:r>
     </w:p>
@@ -11840,7 +11959,21 @@
         <w:rPr>
           <w:lang w:val="en-US"/>
         </w:rPr>
-        <w:t>The above distribution of years seems entirely plausible, including the 104 year value. We can certainly state that no resort will have been open for 2019 years It likely means the resort opened in 2019 or it could also mean the resort is due to open in 2019 (as we don't know when these data were gathered).</w:t>
+        <w:t xml:space="preserve">The above distribution of years seems entirely plausible, including the </w:t>
+      </w:r>
+      <w:proofErr w:type="gramStart"/>
+      <w:r>
+        <w:rPr>
+          <w:lang w:val="en-US"/>
+        </w:rPr>
+        <w:t>104 year</w:t>
+      </w:r>
+      <w:proofErr w:type="gramEnd"/>
+      <w:r>
+        <w:rPr>
+          <w:lang w:val="en-US"/>
+        </w:rPr>
+        <w:t xml:space="preserve"> value. We can certainly state that no resort will have been open for 2019 years It likely means the resort opened in 2019 or it could also mean the resort is due to open in 2019 (as we don't know when these data were gathered).</w:t>
       </w:r>
     </w:p>
     <w:p>
@@ -11884,6 +12017,7 @@
           <w:sz w:val="18"/>
           <w:szCs w:val="18"/>
         </w:rPr>
+        <w:lastRenderedPageBreak/>
         <w:t>count    328.000000</w:t>
       </w:r>
     </w:p>
@@ -12271,7 +12405,6 @@
           <w:sz w:val="18"/>
           <w:szCs w:val="18"/>
         </w:rPr>
-        <w:lastRenderedPageBreak/>
         <w:t>state_total_terrain_parks</w:t>
       </w:r>
     </w:p>
@@ -12325,7 +12458,7 @@
         <w:rPr>
           <w:shd w:val="clear" w:color="auto" w:fill="FFFFFF"/>
         </w:rPr>
-        <w:t>About 14% of the rows have no price data. As the price is your target, these rows are of no use</w:t>
+        <w:t>About 14% of the rows have no price data. As the price is our target, these rows are of no use</w:t>
       </w:r>
       <w:r>
         <w:rPr>
@@ -12382,6 +12515,7 @@
           <w:noProof/>
           <w:shd w:val="clear" w:color="auto" w:fill="FFFFFF"/>
         </w:rPr>
+        <w:lastRenderedPageBreak/>
         <w:drawing>
           <wp:inline distT="0" distB="0" distL="0" distR="0" wp14:anchorId="6B903980" wp14:editId="07070024">
             <wp:extent cx="5943600" cy="3984625"/>
@@ -12522,7 +12656,6 @@
         <w:rPr>
           <w:noProof/>
         </w:rPr>
-        <w:lastRenderedPageBreak/>
         <w:drawing>
           <wp:anchor distT="0" distB="0" distL="114300" distR="114300" simplePos="0" relativeHeight="251666432" behindDoc="1" locked="0" layoutInCell="1" allowOverlap="1" wp14:anchorId="0D430182" wp14:editId="0DEADBD6">
             <wp:simplePos x="0" y="0"/>
@@ -12728,6 +12861,7 @@
         </w:rPr>
       </w:pPr>
       <w:r>
+        <w:lastRenderedPageBreak/>
         <w:t>SUMMARY OF DATA WRANGLING PHASE</w:t>
       </w:r>
     </w:p>
@@ -12960,16 +13094,15 @@
       <w:r>
         <w:t xml:space="preserve">At this stage of the project, we left with 227 resort recods to work on. And the data science problem I subsequently identified is to predict the adult weekend ticket price for ski resorts.   </w:t>
       </w:r>
-    </w:p>
-    <w:p/>
-    <w:p/>
-    <w:p/>
+      <w:r>
+        <w:br/>
+      </w:r>
+    </w:p>
     <w:p>
       <w:pPr>
         <w:pStyle w:val="Heading2"/>
       </w:pPr>
       <w:r>
-        <w:lastRenderedPageBreak/>
         <w:t>Take aways during – Exploratory data analysis</w:t>
       </w:r>
     </w:p>
@@ -13364,6 +13497,7 @@
         <w:rPr>
           <w:szCs w:val="18"/>
         </w:rPr>
+        <w:lastRenderedPageBreak/>
         <w:t>Utah          30508.0</w:t>
       </w:r>
     </w:p>
@@ -13612,7 +13746,45 @@
         <w:rPr>
           <w:szCs w:val="18"/>
         </w:rPr>
-        <w:t>Looking at the top five in general, they are all the more northerly states. Is night skiing in and of itself an appeal to customers, or is a consequence of simply trying to extend the skiing day where days are shorter? Is New York's domination here because it's trying to maximize its appeal to visitors who'd travel a shorter distance for a shorter visit? You'll find the data generates more (good) questions rather than answering them. This is a positive sign! You might ask your executive sponsor or data provider for some additional data about typical length of stays at these resorts, although you might end up with data that is very granular and most likely proprietary to each resort. A useful level of granularity might be "number of day tickets" and "number of weekly passes" sold.</w:t>
+        <w:t xml:space="preserve">Looking at the top five in general, they are </w:t>
+      </w:r>
+      <w:proofErr w:type="gramStart"/>
+      <w:r>
+        <w:rPr>
+          <w:szCs w:val="18"/>
+        </w:rPr>
+        <w:t>all the more</w:t>
+      </w:r>
+      <w:proofErr w:type="gramEnd"/>
+      <w:r>
+        <w:rPr>
+          <w:szCs w:val="18"/>
+        </w:rPr>
+        <w:t xml:space="preserve"> northerly states. Is night skiing in and of itself an appeal to customers, or is a consequence of simply trying to extend the skiing day where days are shorter? Is New York's domination here because it's trying to maximize its appeal to visitors who'd travel a shorter distance for a shorter visit? You'll find the data generates more (good) questions rather than answering them. This is a positive sign</w:t>
+      </w:r>
+      <w:r>
+        <w:rPr>
+          <w:szCs w:val="18"/>
+        </w:rPr>
+        <w:t xml:space="preserve">. We </w:t>
+      </w:r>
+      <w:r>
+        <w:rPr>
+          <w:szCs w:val="18"/>
+        </w:rPr>
+        <w:t xml:space="preserve">might ask our executive sponsor or data provider for some additional data about typical length of stays at these resorts, although </w:t>
+      </w:r>
+      <w:r>
+        <w:rPr>
+          <w:szCs w:val="18"/>
+        </w:rPr>
+        <w:t>we</w:t>
+      </w:r>
+      <w:r>
+        <w:rPr>
+          <w:szCs w:val="18"/>
+        </w:rPr>
+        <w:t xml:space="preserve"> might end up with data that is very granular and most likely proprietary to each resort. A useful level of granularity might be "number of day tickets" and "number of weekly passes" sold.</w:t>
       </w:r>
     </w:p>
     <w:p>
@@ -13743,7 +13915,6 @@
         <w:rPr>
           <w:szCs w:val="18"/>
         </w:rPr>
-        <w:lastRenderedPageBreak/>
         <w:t>The total days open seem to bear some resemblance to the number of resorts. This is plausible. The season will only be so long, and so the more resorts open through the skiing season, the more total days open we'll see. New Hampshire makes a good effort at making it into the top five, for a small state that didn't make it into the top five of resorts per state. Does its location mean resorts there have a longer season and so stay open longer, despite there being fewer of them?</w:t>
       </w:r>
     </w:p>
@@ -13774,7 +13945,7 @@
         <w:rPr>
           <w:szCs w:val="18"/>
         </w:rPr>
-        <w:t>There are big states which are not necessarily the most populous. There are states that host many resorts, but other states host a larger total skiing area. The states with the most total days skiing per season are not necessarily those with the most resorts. And New York State boasts an especially large night skiing area. New York had the most resorts but wasn't in the top five largest states, so the reason for it having the most resorts can't be simply having lots of space for them. New York has the second largest population behind California. Perhaps many resorts have sprung up in New York because of the population size? Does this mean there is a high competition between resorts in New York State, fighting for customers and thus keeping prices down? We're not concerned with the absolute size or population of a state, but we could be interested in the ratio of resorts serving a given population or a given area.</w:t>
+        <w:t>There are big states which are not necessarily the most populous. There are states that host many resorts, but other states host a larger total skiing area. The states with the most total days skiing per season are not necessarily those with the most resorts. And New York State boasts an especially large night skiing area. New York had the most resorts but wasn't in the top five largest states, so the reason for it having the most resorts can't be simply having lots of space for them. New York has the second largest population behind California. Perhaps many resorts have sprung up in New York because of the population size? Does this mean there is high competition between resorts in New York State, fighting for customers and thus keeping prices down? We're not concerned with the absolute size or population of a state, but we could be interested in the ratio of resorts serving a given population or a given area.</w:t>
       </w:r>
     </w:p>
     <w:p>
@@ -13854,7 +14025,13 @@
         <w:t>,</w:t>
       </w:r>
       <w:r>
-        <w:t>000 scaling is simply based on eyeballing the magnitudes of the data</w:t>
+        <w:t>000 scaling</w:t>
+      </w:r>
+      <w:r>
+        <w:t>s</w:t>
+      </w:r>
+      <w:r>
+        <w:t xml:space="preserve"> is simply based on eyeballing the magnitudes of the data</w:t>
       </w:r>
     </w:p>
     <w:p>
@@ -13914,6 +14091,7 @@
           <w:szCs w:val="18"/>
           <w:u w:val="single"/>
         </w:rPr>
+        <w:lastRenderedPageBreak/>
         <w:t>resort density (resorts_per_100kcapita) – Montana 4</w:t>
       </w:r>
       <w:r>
@@ -14222,38 +14400,12 @@
       <w:pPr>
         <w:pStyle w:val="NoSpacing"/>
       </w:pPr>
-    </w:p>
-    <w:p>
-      <w:pPr>
-        <w:pStyle w:val="NoSpacing"/>
-      </w:pPr>
-    </w:p>
-    <w:p>
-      <w:pPr>
-        <w:pStyle w:val="NoSpacing"/>
-      </w:pPr>
-    </w:p>
-    <w:p>
-      <w:pPr>
-        <w:pStyle w:val="NoSpacing"/>
-      </w:pPr>
-    </w:p>
-    <w:p>
-      <w:pPr>
-        <w:pStyle w:val="NoSpacing"/>
-      </w:pPr>
-    </w:p>
-    <w:p>
-      <w:pPr>
-        <w:pStyle w:val="NoSpacing"/>
-      </w:pPr>
       <w:r>
         <w:rPr>
           <w:b/>
           <w:bCs/>
           <w:szCs w:val="18"/>
         </w:rPr>
-        <w:lastRenderedPageBreak/>
         <w:t xml:space="preserve">    </w:t>
       </w:r>
       <w:r>
@@ -14370,8 +14522,13 @@
         </w:rPr>
         <w:t>.</w:t>
       </w:r>
-    </w:p>
-    <w:p/>
+      <w:r>
+        <w:rPr>
+          <w:shd w:val="clear" w:color="auto" w:fill="FFFFFF"/>
+        </w:rPr>
+        <w:br/>
+      </w:r>
+    </w:p>
     <w:p>
       <w:pPr>
         <w:pStyle w:val="Heading3"/>
@@ -14458,7 +14615,13 @@
         <w:t>ing</w:t>
       </w:r>
       <w:r>
-        <w:t xml:space="preserve"> the data (important because our features are heterogenous)</w:t>
+        <w:t xml:space="preserve"> the data (important because our features are heterogen</w:t>
+      </w:r>
+      <w:r>
+        <w:t>e</w:t>
+      </w:r>
+      <w:r>
+        <w:t>ous)</w:t>
       </w:r>
     </w:p>
     <w:p>
@@ -14518,10 +14681,11 @@
         <w:rPr>
           <w:noProof/>
         </w:rPr>
+        <w:lastRenderedPageBreak/>
         <w:drawing>
-          <wp:inline distT="0" distB="0" distL="0" distR="0" wp14:anchorId="7414A6DE" wp14:editId="5752934D">
-            <wp:extent cx="3248025" cy="2052918"/>
-            <wp:effectExtent l="0" t="0" r="0" b="5080"/>
+          <wp:inline distT="0" distB="0" distL="0" distR="0" wp14:anchorId="7414A6DE" wp14:editId="1BFFFA38">
+            <wp:extent cx="2686050" cy="1697721"/>
+            <wp:effectExtent l="0" t="0" r="0" b="0"/>
             <wp:docPr id="17" name="Picture 17" descr="Line chart&#10;&#10;Description automatically generated with low confidence"/>
             <wp:cNvGraphicFramePr>
               <a:graphicFrameLocks xmlns:a="http://schemas.openxmlformats.org/drawingml/2006/main" noChangeAspect="1"/>
@@ -14551,7 +14715,7 @@
                   <pic:spPr bwMode="auto">
                     <a:xfrm>
                       <a:off x="0" y="0"/>
-                      <a:ext cx="3252854" cy="2055970"/>
+                      <a:ext cx="2698192" cy="1705396"/>
                     </a:xfrm>
                     <a:prstGeom prst="rect">
                       <a:avLst/>
@@ -14583,6 +14747,10 @@
     <w:p>
       <w:pPr>
         <w:pStyle w:val="Heading3"/>
+        <w:rPr>
+          <w:rFonts w:hint="cs"/>
+          <w:rtl/>
+        </w:rPr>
       </w:pPr>
       <w:r>
         <w:t>Adding average ticket price by state</w:t>
@@ -14590,22 +14758,12 @@
     </w:p>
     <w:p>
       <w:pPr>
-        <w:rPr>
-          <w:rFonts w:hint="cs"/>
-          <w:color w:val="C00000"/>
-          <w:rtl/>
-        </w:rPr>
-      </w:pPr>
-    </w:p>
-    <w:p>
-      <w:pPr>
         <w:ind w:left="720"/>
       </w:pPr>
       <w:r>
         <w:rPr>
           <w:noProof/>
         </w:rPr>
-        <w:lastRenderedPageBreak/>
         <w:drawing>
           <wp:inline distT="0" distB="0" distL="0" distR="0" wp14:anchorId="24D5B275" wp14:editId="22E4A9DD">
             <wp:extent cx="2733675" cy="1953629"/>
@@ -14658,18 +14816,6 @@
     </w:p>
     <w:p>
       <w:pPr>
-        <w:ind w:left="720"/>
-        <w:rPr>
-          <w:rFonts w:ascii="Helvetica" w:hAnsi="Helvetica" w:cs="Helvetica"/>
-          <w:color w:val="000000"/>
-          <w:sz w:val="21"/>
-          <w:szCs w:val="21"/>
-          <w:shd w:val="clear" w:color="auto" w:fill="FFFFFF"/>
-        </w:rPr>
-      </w:pPr>
-    </w:p>
-    <w:p>
-      <w:pPr>
         <w:pStyle w:val="NoSpacing"/>
         <w:rPr>
           <w:shd w:val="clear" w:color="auto" w:fill="FFFFFF"/>
@@ -14691,7 +14837,19 @@
         <w:rPr>
           <w:shd w:val="clear" w:color="auto" w:fill="FFFFFF"/>
         </w:rPr>
-        <w:t xml:space="preserve">ting, of first and second principal component of each state, </w:t>
+        <w:t>ting, of first and second principal component</w:t>
+      </w:r>
+      <w:r>
+        <w:rPr>
+          <w:shd w:val="clear" w:color="auto" w:fill="FFFFFF"/>
+        </w:rPr>
+        <w:t>s</w:t>
+      </w:r>
+      <w:r>
+        <w:rPr>
+          <w:shd w:val="clear" w:color="auto" w:fill="FFFFFF"/>
+        </w:rPr>
+        <w:t xml:space="preserve"> of each state, </w:t>
       </w:r>
       <w:r>
         <w:rPr>
@@ -15000,9 +15158,9 @@
           <w:noProof/>
         </w:rPr>
         <w:drawing>
-          <wp:inline distT="0" distB="0" distL="0" distR="0" wp14:anchorId="669270E5" wp14:editId="36C171B1">
-            <wp:extent cx="4175760" cy="3309379"/>
-            <wp:effectExtent l="0" t="0" r="0" b="5715"/>
+          <wp:inline distT="0" distB="0" distL="0" distR="0" wp14:anchorId="669270E5" wp14:editId="07CA1577">
+            <wp:extent cx="3124837" cy="2476500"/>
+            <wp:effectExtent l="0" t="0" r="0" b="0"/>
             <wp:docPr id="20" name="Picture 20" descr="Chart&#10;&#10;Description automatically generated with low confidence"/>
             <wp:cNvGraphicFramePr>
               <a:graphicFrameLocks xmlns:a="http://schemas.openxmlformats.org/drawingml/2006/main" noChangeAspect="1"/>
@@ -15032,7 +15190,7 @@
                   <pic:spPr bwMode="auto">
                     <a:xfrm>
                       <a:off x="0" y="0"/>
-                      <a:ext cx="4180324" cy="3312996"/>
+                      <a:ext cx="3136982" cy="2486125"/>
                     </a:xfrm>
                     <a:prstGeom prst="rect">
                       <a:avLst/>
@@ -15054,6 +15212,7 @@
         <w:pStyle w:val="NoSpacing"/>
       </w:pPr>
       <w:r>
+        <w:lastRenderedPageBreak/>
         <w:t>In this representation of the ski summaries for each state, which accounts for some 77% of the variance: There isn't an obvious pattern.</w:t>
       </w:r>
     </w:p>
@@ -15106,7 +15265,6 @@
         <w:pStyle w:val="NoSpacing"/>
       </w:pPr>
       <w:r>
-        <w:lastRenderedPageBreak/>
         <w:t>`resorts_per_100kcapita` and `resorts_per_100ksq_mile` might count for quite a lot</w:t>
       </w:r>
       <w:r>
@@ -15146,13 +15304,8 @@
           <w:szCs w:val="28"/>
           <w:u w:val="single"/>
         </w:rPr>
-        <w:t>Summarry</w:t>
-      </w:r>
-    </w:p>
-    <w:p>
-      <w:pPr>
-        <w:pStyle w:val="NoSpacing"/>
-      </w:pPr>
+        <w:t>Summary</w:t>
+      </w:r>
     </w:p>
     <w:p>
       <w:pPr>
@@ -15224,15 +15377,7 @@
     <w:p>
       <w:pPr>
         <w:pStyle w:val="NoSpacing"/>
-        <w:rPr>
-          <w:b/>
-          <w:bCs/>
-        </w:rPr>
-      </w:pPr>
-    </w:p>
-    <w:p>
-      <w:pPr>
-        <w:pStyle w:val="NoSpacing"/>
+        <w:ind w:left="0"/>
         <w:rPr>
           <w:b/>
           <w:bCs/>
@@ -15293,7 +15438,15 @@
         </w:numPr>
       </w:pPr>
       <w:r>
-        <w:t>ratio of resort terrain park count to total state terrain park count</w:t>
+        <w:t xml:space="preserve">ratio of resort terrain park </w:t>
+      </w:r>
+      <w:proofErr w:type="gramStart"/>
+      <w:r>
+        <w:t>count</w:t>
+      </w:r>
+      <w:proofErr w:type="gramEnd"/>
+      <w:r>
+        <w:t xml:space="preserve"> to total state terrain park count</w:t>
       </w:r>
     </w:p>
     <w:p>
@@ -15329,6 +15482,7 @@
     <w:p>
       <w:pPr>
         <w:pStyle w:val="Heading3"/>
+        <w:spacing w:line="276" w:lineRule="auto"/>
       </w:pPr>
       <w:r>
         <w:t>Feature correlation heatmap</w:t>
@@ -15339,7 +15493,13 @@
         <w:pStyle w:val="NoSpacing"/>
       </w:pPr>
       <w:r>
-        <w:t>A great way to gain a high level view of relationships amongst the features.</w:t>
+        <w:t xml:space="preserve">A great way to gain a </w:t>
+      </w:r>
+      <w:r>
+        <w:t>high-level</w:t>
+      </w:r>
+      <w:r>
+        <w:t xml:space="preserve"> view of relationships amongst the features.</w:t>
       </w:r>
     </w:p>
     <w:p>
@@ -15351,9 +15511,9 @@
           <w:noProof/>
         </w:rPr>
         <w:drawing>
-          <wp:inline distT="0" distB="0" distL="0" distR="0" wp14:anchorId="424DF4EC" wp14:editId="1BD783F0">
-            <wp:extent cx="4247284" cy="3833446"/>
-            <wp:effectExtent l="0" t="0" r="1270" b="0"/>
+          <wp:inline distT="0" distB="0" distL="0" distR="0" wp14:anchorId="424DF4EC" wp14:editId="08E033A0">
+            <wp:extent cx="3862496" cy="3486150"/>
+            <wp:effectExtent l="0" t="0" r="5080" b="0"/>
             <wp:docPr id="21" name="Picture 21"/>
             <wp:cNvGraphicFramePr>
               <a:graphicFrameLocks xmlns:a="http://schemas.openxmlformats.org/drawingml/2006/main" noChangeAspect="1"/>
@@ -15383,7 +15543,7 @@
                   <pic:spPr bwMode="auto">
                     <a:xfrm>
                       <a:off x="0" y="0"/>
-                      <a:ext cx="4254310" cy="3839787"/>
+                      <a:ext cx="3863447" cy="3487008"/>
                     </a:xfrm>
                     <a:prstGeom prst="rect">
                       <a:avLst/>
@@ -15455,7 +15615,6 @@
         </w:numPr>
       </w:pPr>
       <w:r>
-        <w:lastRenderedPageBreak/>
         <w:t>W</w:t>
       </w:r>
       <w:r>
@@ -15476,16 +15635,9 @@
       <w:r>
         <w:t>here is some positive correlation between the ratio of night skiing area with the number of resorts per capita. In other words, it seems that when resorts are more densely located with population, more night skiing is provided.</w:t>
       </w:r>
-    </w:p>
-    <w:p>
-      <w:pPr>
-        <w:pStyle w:val="NoSpacing"/>
-      </w:pPr>
-    </w:p>
-    <w:p>
-      <w:pPr>
-        <w:pStyle w:val="NoSpacing"/>
-      </w:pPr>
+      <w:r>
+        <w:br/>
+      </w:r>
     </w:p>
     <w:p>
       <w:pPr>
@@ -15497,11 +15649,9 @@
       <w:r>
         <w:t xml:space="preserve"> </w:t>
       </w:r>
-    </w:p>
-    <w:p>
-      <w:pPr>
-        <w:pStyle w:val="NoSpacing"/>
-      </w:pPr>
+      <w:r>
+        <w:br/>
+      </w:r>
     </w:p>
     <w:p>
       <w:pPr>
@@ -15638,18 +15788,6 @@
       <w:r>
         <w:t>` seems to be a selling point that raises ticket prices as well.</w:t>
       </w:r>
-    </w:p>
-    <w:p>
-      <w:pPr>
-        <w:pStyle w:val="NoSpacing"/>
-        <w:ind w:left="1440"/>
-      </w:pPr>
-    </w:p>
-    <w:p>
-      <w:pPr>
-        <w:pStyle w:val="NoSpacing"/>
-        <w:ind w:left="1440"/>
-      </w:pPr>
     </w:p>
     <w:p>
       <w:pPr>
@@ -15737,7 +15875,15 @@
       </w:pPr>
       <w:r>
         <w:lastRenderedPageBreak/>
-        <w:t>In the scatterplots some of the high correlations were clearly picking up on. There's a strong positive correlation with `vertical_drop`. `fastQuads` seems very useful. `Runs` and `total_chairs` appear quite similar and also useful. `resorts_per_100kcapita` shows something interesting, When the value is low, there is quite a variability in ticket price, although it's capable of going quite high. Ticket price may drop a little before then climbing upwards as the number of resorts per capita increases.</w:t>
+        <w:t xml:space="preserve">In the scatterplots some of the high correlations were clearly picking up on. There's a strong positive correlation with `vertical_drop`. `fastQuads` seems very useful. `Runs` and `total_chairs` appear quite similar </w:t>
+      </w:r>
+      <w:proofErr w:type="gramStart"/>
+      <w:r>
+        <w:t>and also</w:t>
+      </w:r>
+      <w:proofErr w:type="gramEnd"/>
+      <w:r>
+        <w:t xml:space="preserve"> useful. `resorts_per_100kcapita` shows something interesting, When the value is low, there is quite a variability in ticket price, although it's capable of going quite high. Ticket price may drop a little before then climbing upwards as the number of resorts per capita increases.</w:t>
       </w:r>
     </w:p>
     <w:p>
@@ -15920,7 +16066,15 @@
         <w:pStyle w:val="NoSpacing"/>
       </w:pPr>
       <w:r>
-        <w:t xml:space="preserve">At first these relationships are quite counterintuitive. It seems that the more chairs a resort has to move people around, relative to the number of runs, ticket price rapidly plummets and stays low. What we may be seeing here is an exclusive vs. mass market resort effect; if a resort </w:t>
+        <w:t xml:space="preserve">At first these relationships are quite counterintuitive. It seems that the more chairs a resort </w:t>
+      </w:r>
+      <w:proofErr w:type="gramStart"/>
+      <w:r>
+        <w:t>has to</w:t>
+      </w:r>
+      <w:proofErr w:type="gramEnd"/>
+      <w:r>
+        <w:t xml:space="preserve"> move people around, relative to the number of runs, ticket price rapidly plummets and stays low. What we may be seeing here is an exclusive vs. mass market resort effect; if a resort </w:t>
       </w:r>
       <w:r>
         <w:t>doesn’t</w:t>
@@ -16226,7 +16380,15 @@
         <w:pStyle w:val="NoSpacing"/>
       </w:pPr>
       <w:r>
-        <w:t xml:space="preserve">We saw a strong positive correlation between: fastQuads, Runs,Snow Making_ac, total_chairs, vertical drop and ticket price.  </w:t>
+        <w:t xml:space="preserve">We saw a strong positive correlation between: fastQuads, Runs,Snow Making_ac, total_chairs, vertical </w:t>
+      </w:r>
+      <w:proofErr w:type="gramStart"/>
+      <w:r>
+        <w:t>drop</w:t>
+      </w:r>
+      <w:proofErr w:type="gramEnd"/>
+      <w:r>
+        <w:t xml:space="preserve"> and ticket price.  </w:t>
       </w:r>
     </w:p>
     <w:p>
@@ -16461,7 +16623,15 @@
         <w:pStyle w:val="NoSpacing"/>
       </w:pPr>
       <w:r>
-        <w:t>Then, asses performance with built-in Sklearn Metrics:</w:t>
+        <w:t xml:space="preserve">Then, </w:t>
+      </w:r>
+      <w:proofErr w:type="gramStart"/>
+      <w:r>
+        <w:t>asses</w:t>
+      </w:r>
+      <w:proofErr w:type="gramEnd"/>
+      <w:r>
+        <w:t xml:space="preserve"> performance with built-in Sklearn Metrics:</w:t>
       </w:r>
     </w:p>
     <w:p>
@@ -16589,7 +16759,27 @@
           <w:shd w:val="clear" w:color="auto" w:fill="FFFFFF"/>
         </w:rPr>
         <w:lastRenderedPageBreak/>
-        <w:t>from your data exploration that many distributions were skewed. Your first thought might be to impute missing values using the median, These are the values we'll use to fill in any missing value</w:t>
+        <w:t xml:space="preserve">from our data exploration that many distributions were skewed. </w:t>
+      </w:r>
+      <w:r>
+        <w:rPr>
+          <w:rFonts w:asciiTheme="majorBidi" w:hAnsiTheme="majorBidi" w:cstheme="majorBidi"/>
+          <w:color w:val="000000"/>
+          <w:sz w:val="18"/>
+          <w:szCs w:val="18"/>
+          <w:shd w:val="clear" w:color="auto" w:fill="FFFFFF"/>
+        </w:rPr>
+        <w:t>O</w:t>
+      </w:r>
+      <w:r>
+        <w:rPr>
+          <w:rFonts w:asciiTheme="majorBidi" w:hAnsiTheme="majorBidi" w:cstheme="majorBidi"/>
+          <w:color w:val="000000"/>
+          <w:sz w:val="18"/>
+          <w:szCs w:val="18"/>
+          <w:shd w:val="clear" w:color="auto" w:fill="FFFFFF"/>
+        </w:rPr>
+        <w:t>ur first thought might be to impute missing values using the median, These are the values we'll use to fill in any missing value</w:t>
       </w:r>
     </w:p>
     <w:p>
@@ -17652,7 +17842,37 @@
           <w:szCs w:val="18"/>
           <w:shd w:val="clear" w:color="auto" w:fill="FFFFFF"/>
         </w:rPr>
-        <w:t>you can wrap the entire process of imputing and feature scaling and regression in a single object you can train with </w:t>
+        <w:t>We</w:t>
+      </w:r>
+      <w:r>
+        <w:rPr>
+          <w:rFonts w:asciiTheme="majorBidi" w:hAnsiTheme="majorBidi" w:cstheme="majorBidi"/>
+          <w:color w:val="000000"/>
+          <w:sz w:val="18"/>
+          <w:szCs w:val="18"/>
+          <w:shd w:val="clear" w:color="auto" w:fill="FFFFFF"/>
+        </w:rPr>
+        <w:t xml:space="preserve"> can wrap the entire process of imputing and feature scaling and regression in a single object </w:t>
+      </w:r>
+      <w:r>
+        <w:rPr>
+          <w:rFonts w:asciiTheme="majorBidi" w:hAnsiTheme="majorBidi" w:cstheme="majorBidi"/>
+          <w:color w:val="000000"/>
+          <w:sz w:val="18"/>
+          <w:szCs w:val="18"/>
+          <w:shd w:val="clear" w:color="auto" w:fill="FFFFFF"/>
+        </w:rPr>
+        <w:t>we</w:t>
+      </w:r>
+      <w:r>
+        <w:rPr>
+          <w:rFonts w:asciiTheme="majorBidi" w:hAnsiTheme="majorBidi" w:cstheme="majorBidi"/>
+          <w:color w:val="000000"/>
+          <w:sz w:val="18"/>
+          <w:szCs w:val="18"/>
+          <w:shd w:val="clear" w:color="auto" w:fill="FFFFFF"/>
+        </w:rPr>
+        <w:t xml:space="preserve"> can train with </w:t>
       </w:r>
       <w:r>
         <w:rPr>
@@ -18446,7 +18666,29 @@
           <w:szCs w:val="18"/>
           <w:shd w:val="clear" w:color="auto" w:fill="FFFFFF"/>
         </w:rPr>
-        <w:t> has a number of feature selection functions available</w:t>
+        <w:t xml:space="preserve"> has </w:t>
+      </w:r>
+      <w:proofErr w:type="gramStart"/>
+      <w:r>
+        <w:rPr>
+          <w:rFonts w:asciiTheme="majorBidi" w:hAnsiTheme="majorBidi" w:cstheme="majorBidi"/>
+          <w:color w:val="000000"/>
+          <w:sz w:val="18"/>
+          <w:szCs w:val="18"/>
+          <w:shd w:val="clear" w:color="auto" w:fill="FFFFFF"/>
+        </w:rPr>
+        <w:t>a number of</w:t>
+      </w:r>
+      <w:proofErr w:type="gramEnd"/>
+      <w:r>
+        <w:rPr>
+          <w:rFonts w:asciiTheme="majorBidi" w:hAnsiTheme="majorBidi" w:cstheme="majorBidi"/>
+          <w:color w:val="000000"/>
+          <w:sz w:val="18"/>
+          <w:szCs w:val="18"/>
+          <w:shd w:val="clear" w:color="auto" w:fill="FFFFFF"/>
+        </w:rPr>
+        <w:t xml:space="preserve"> feature selection functions available</w:t>
       </w:r>
     </w:p>
     <w:p>
@@ -18588,7 +18830,7 @@
           <w:szCs w:val="18"/>
           <w:shd w:val="clear" w:color="auto" w:fill="FFFFFF"/>
         </w:rPr>
-        <w:t> you're using because you're performing regression. It's important to choose an appropriate one for your machine learning task.</w:t>
+        <w:t> you're using because you're performing regression. It's important to choose an appropriate one for our machine learning task.</w:t>
       </w:r>
     </w:p>
     <w:p>
@@ -18795,7 +19037,7 @@
           <w:szCs w:val="18"/>
           <w:shd w:val="clear" w:color="auto" w:fill="FFFFFF"/>
         </w:rPr>
-        <w:t>Redefine your pipeline to include this feature selection step. Simply by adding:</w:t>
+        <w:t>Redefine our pipeline to include this feature selection step. Simply by adding:</w:t>
       </w:r>
     </w:p>
     <w:p>
@@ -19298,7 +19540,54 @@
           <w:sz w:val="18"/>
           <w:szCs w:val="18"/>
         </w:rPr>
-        <w:t xml:space="preserve">You partition the training set into k folds, (cv=folds number) train model on k-1 of those folds, and calculate performance on the fold not used in training. This procedure then cycles through k times with a different fold held back each time. Thus you end up building k models on k sets of data with k estimates of how the model performs </w:t>
+        <w:t>We</w:t>
+      </w:r>
+      <w:r>
+        <w:rPr>
+          <w:rFonts w:asciiTheme="majorBidi" w:hAnsiTheme="majorBidi" w:cstheme="majorBidi"/>
+          <w:color w:val="000000"/>
+          <w:sz w:val="18"/>
+          <w:szCs w:val="18"/>
+        </w:rPr>
+        <w:t xml:space="preserve"> partition the training set into k folds, (cv=folds number) train model on k-1 of those </w:t>
+      </w:r>
+      <w:proofErr w:type="gramStart"/>
+      <w:r>
+        <w:rPr>
+          <w:rFonts w:asciiTheme="majorBidi" w:hAnsiTheme="majorBidi" w:cstheme="majorBidi"/>
+          <w:color w:val="000000"/>
+          <w:sz w:val="18"/>
+          <w:szCs w:val="18"/>
+        </w:rPr>
+        <w:t>folds, and</w:t>
+      </w:r>
+      <w:proofErr w:type="gramEnd"/>
+      <w:r>
+        <w:rPr>
+          <w:rFonts w:asciiTheme="majorBidi" w:hAnsiTheme="majorBidi" w:cstheme="majorBidi"/>
+          <w:color w:val="000000"/>
+          <w:sz w:val="18"/>
+          <w:szCs w:val="18"/>
+        </w:rPr>
+        <w:t xml:space="preserve"> calculate performance on the fold not used in training. This procedure then cycles through k times with a different fold held back each time. Thus </w:t>
+      </w:r>
+      <w:r>
+        <w:rPr>
+          <w:rFonts w:asciiTheme="majorBidi" w:hAnsiTheme="majorBidi" w:cstheme="majorBidi"/>
+          <w:color w:val="000000"/>
+          <w:sz w:val="18"/>
+          <w:szCs w:val="18"/>
+        </w:rPr>
+        <w:t>we</w:t>
+      </w:r>
+      <w:r>
+        <w:rPr>
+          <w:rFonts w:asciiTheme="majorBidi" w:hAnsiTheme="majorBidi" w:cstheme="majorBidi"/>
+          <w:color w:val="000000"/>
+          <w:sz w:val="18"/>
+          <w:szCs w:val="18"/>
+        </w:rPr>
+        <w:t xml:space="preserve"> end up building k models on k sets of data with k estimates of how the model performs </w:t>
       </w:r>
       <w:r>
         <w:rPr>
@@ -19434,7 +19723,25 @@
           <w:szCs w:val="18"/>
           <w:shd w:val="clear" w:color="auto" w:fill="FFFFFF"/>
         </w:rPr>
-        <w:t>Model performance in inherently open to variability. You'll get different results depending on the quirks of which points are in which fold. An advantage of this is that you can also obtain an estimate of the variability, or uncertainty, in your performance estimate.</w:t>
+        <w:t xml:space="preserve">Model performance in inherently open to variability. You'll get different results depending on the quirks of which points are in which fold. An advantage of this is that </w:t>
+      </w:r>
+      <w:r>
+        <w:rPr>
+          <w:rFonts w:asciiTheme="majorBidi" w:hAnsiTheme="majorBidi" w:cstheme="majorBidi"/>
+          <w:sz w:val="18"/>
+          <w:szCs w:val="18"/>
+          <w:shd w:val="clear" w:color="auto" w:fill="FFFFFF"/>
+        </w:rPr>
+        <w:t>we</w:t>
+      </w:r>
+      <w:r>
+        <w:rPr>
+          <w:rFonts w:asciiTheme="majorBidi" w:hAnsiTheme="majorBidi" w:cstheme="majorBidi"/>
+          <w:sz w:val="18"/>
+          <w:szCs w:val="18"/>
+          <w:shd w:val="clear" w:color="auto" w:fill="FFFFFF"/>
+        </w:rPr>
+        <w:t xml:space="preserve"> can also obtain an estimate of the variability, or uncertainty, in our performance estimate.</w:t>
       </w:r>
     </w:p>
     <w:p>
@@ -20812,7 +21119,29 @@
           <w:szCs w:val="18"/>
           <w:shd w:val="clear" w:color="auto" w:fill="FFFFFF"/>
         </w:rPr>
-        <w:t xml:space="preserve">This takes the pipeline object, in fact it takes anything with a </w:t>
+        <w:t xml:space="preserve">This takes the pipeline </w:t>
+      </w:r>
+      <w:proofErr w:type="gramStart"/>
+      <w:r>
+        <w:rPr>
+          <w:rFonts w:asciiTheme="majorBidi" w:hAnsiTheme="majorBidi" w:cstheme="majorBidi"/>
+          <w:color w:val="000000"/>
+          <w:sz w:val="18"/>
+          <w:szCs w:val="18"/>
+          <w:shd w:val="clear" w:color="auto" w:fill="FFFFFF"/>
+        </w:rPr>
+        <w:t>object,</w:t>
+      </w:r>
+      <w:proofErr w:type="gramEnd"/>
+      <w:r>
+        <w:rPr>
+          <w:rFonts w:asciiTheme="majorBidi" w:hAnsiTheme="majorBidi" w:cstheme="majorBidi"/>
+          <w:color w:val="000000"/>
+          <w:sz w:val="18"/>
+          <w:szCs w:val="18"/>
+          <w:shd w:val="clear" w:color="auto" w:fill="FFFFFF"/>
+        </w:rPr>
+        <w:t xml:space="preserve"> in fact it takes anything with a </w:t>
       </w:r>
       <w:r>
         <w:rPr>
@@ -20881,7 +21210,27 @@
           <w:szCs w:val="18"/>
           <w:shd w:val="clear" w:color="auto" w:fill="FFFFFF"/>
         </w:rPr>
-        <w:t>In simple cases with no feature selection or imputation or feature scaling etc, you may see the classifier or regressor object itself directly passed into </w:t>
+        <w:t xml:space="preserve">In simple cases with no feature selection or imputation or feature scaling etc, </w:t>
+      </w:r>
+      <w:r>
+        <w:rPr>
+          <w:rFonts w:asciiTheme="majorBidi" w:hAnsiTheme="majorBidi" w:cstheme="majorBidi"/>
+          <w:color w:val="000000"/>
+          <w:sz w:val="18"/>
+          <w:szCs w:val="18"/>
+          <w:shd w:val="clear" w:color="auto" w:fill="FFFFFF"/>
+        </w:rPr>
+        <w:t>we</w:t>
+      </w:r>
+      <w:r>
+        <w:rPr>
+          <w:rFonts w:asciiTheme="majorBidi" w:hAnsiTheme="majorBidi" w:cstheme="majorBidi"/>
+          <w:color w:val="000000"/>
+          <w:sz w:val="18"/>
+          <w:szCs w:val="18"/>
+          <w:shd w:val="clear" w:color="auto" w:fill="FFFFFF"/>
+        </w:rPr>
+        <w:t xml:space="preserve"> may see the classifier or regressor object itself directly passed into </w:t>
       </w:r>
       <w:r>
         <w:rPr>
@@ -21312,7 +21661,15 @@
         <w:pStyle w:val="NoSpacing"/>
       </w:pPr>
       <w:r>
-        <w:t>The above suggests a good value for k is 8. There was an initial rapid increase with k, followed by a slow decline. Also noticeable is the variance of the results greatly increase above k=8. As we increasingly overfit, we should expect greater swings in performance as different points move in and out of the train/test folds.</w:t>
+        <w:t xml:space="preserve">The above suggests a good value for k is 8. There was an initial rapid increase with k, followed by a slow decline. Also noticeable is the variance of the results greatly increase above k=8. As </w:t>
+      </w:r>
+      <w:proofErr w:type="gramStart"/>
+      <w:r>
+        <w:t>we</w:t>
+      </w:r>
+      <w:proofErr w:type="gramEnd"/>
+      <w:r>
+        <w:t xml:space="preserve"> increasingly overfit, we should expect greater swings in performance as different points move in and out of the train/test folds.</w:t>
       </w:r>
     </w:p>
     <w:p>
@@ -21818,7 +22175,7 @@
     </w:p>
     <w:tbl>
       <w:tblPr>
-        <w:tblW w:w="0" w:type="auto"/>
+        <w:tblW w:w="5796" w:type="dxa"/>
         <w:tblInd w:w="1425" w:type="dxa"/>
         <w:shd w:val="clear" w:color="auto" w:fill="FFFFFF"/>
         <w:tblCellMar>
@@ -21830,10 +22187,13 @@
         <w:tblLook w:val="04A0" w:firstRow="1" w:lastRow="0" w:firstColumn="1" w:lastColumn="0" w:noHBand="0" w:noVBand="1"/>
       </w:tblPr>
       <w:tblGrid>
-        <w:gridCol w:w="2160"/>
-        <w:gridCol w:w="4374"/>
+        <w:gridCol w:w="1923"/>
+        <w:gridCol w:w="3891"/>
       </w:tblGrid>
       <w:tr>
+        <w:trPr>
+          <w:trHeight w:val="222"/>
+        </w:trPr>
         <w:tc>
           <w:tcPr>
             <w:tcW w:w="0" w:type="auto"/>
@@ -21852,8 +22212,8 @@
               <w:rPr>
                 <w:rFonts w:asciiTheme="majorBidi" w:hAnsiTheme="majorBidi" w:cstheme="majorBidi"/>
                 <w:color w:val="212529"/>
-                <w:sz w:val="18"/>
-                <w:szCs w:val="18"/>
+                <w:sz w:val="16"/>
+                <w:szCs w:val="16"/>
                 <w:lang w:val="en-US"/>
               </w:rPr>
             </w:pPr>
@@ -21864,8 +22224,8 @@
                   <w:b/>
                   <w:bCs/>
                   <w:color w:val="2878A2"/>
-                  <w:sz w:val="18"/>
-                  <w:szCs w:val="18"/>
+                  <w:sz w:val="16"/>
+                  <w:szCs w:val="16"/>
                   <w:lang w:val="en-US"/>
                 </w:rPr>
                 <w:t>apply</w:t>
@@ -21875,8 +22235,8 @@
               <w:rPr>
                 <w:rFonts w:asciiTheme="majorBidi" w:hAnsiTheme="majorBidi" w:cstheme="majorBidi"/>
                 <w:color w:val="212529"/>
-                <w:sz w:val="18"/>
-                <w:szCs w:val="18"/>
+                <w:sz w:val="16"/>
+                <w:szCs w:val="16"/>
                 <w:lang w:val="en-US"/>
               </w:rPr>
               <w:t>(X)</w:t>
@@ -21901,8 +22261,8 @@
               <w:rPr>
                 <w:rFonts w:asciiTheme="majorBidi" w:hAnsiTheme="majorBidi" w:cstheme="majorBidi"/>
                 <w:color w:val="212529"/>
-                <w:sz w:val="18"/>
-                <w:szCs w:val="18"/>
+                <w:sz w:val="16"/>
+                <w:szCs w:val="16"/>
                 <w:lang w:val="en-US"/>
               </w:rPr>
             </w:pPr>
@@ -21910,8 +22270,8 @@
               <w:rPr>
                 <w:rFonts w:asciiTheme="majorBidi" w:hAnsiTheme="majorBidi" w:cstheme="majorBidi"/>
                 <w:color w:val="212529"/>
-                <w:sz w:val="18"/>
-                <w:szCs w:val="18"/>
+                <w:sz w:val="16"/>
+                <w:szCs w:val="16"/>
                 <w:lang w:val="en-US"/>
               </w:rPr>
               <w:t>Apply trees in the forest to X, return leaf indices.</w:t>
@@ -21920,6 +22280,9 @@
         </w:tc>
       </w:tr>
       <w:tr>
+        <w:trPr>
+          <w:trHeight w:val="222"/>
+        </w:trPr>
         <w:tc>
           <w:tcPr>
             <w:tcW w:w="0" w:type="auto"/>
@@ -21938,8 +22301,8 @@
               <w:rPr>
                 <w:rFonts w:asciiTheme="majorBidi" w:hAnsiTheme="majorBidi" w:cstheme="majorBidi"/>
                 <w:color w:val="212529"/>
-                <w:sz w:val="18"/>
-                <w:szCs w:val="18"/>
+                <w:sz w:val="16"/>
+                <w:szCs w:val="16"/>
                 <w:lang w:val="en-US"/>
               </w:rPr>
             </w:pPr>
@@ -21950,8 +22313,8 @@
                   <w:b/>
                   <w:bCs/>
                   <w:color w:val="2878A2"/>
-                  <w:sz w:val="18"/>
-                  <w:szCs w:val="18"/>
+                  <w:sz w:val="16"/>
+                  <w:szCs w:val="16"/>
                   <w:lang w:val="en-US"/>
                 </w:rPr>
                 <w:t>decision_path</w:t>
@@ -21961,8 +22324,8 @@
               <w:rPr>
                 <w:rFonts w:asciiTheme="majorBidi" w:hAnsiTheme="majorBidi" w:cstheme="majorBidi"/>
                 <w:color w:val="212529"/>
-                <w:sz w:val="18"/>
-                <w:szCs w:val="18"/>
+                <w:sz w:val="16"/>
+                <w:szCs w:val="16"/>
                 <w:lang w:val="en-US"/>
               </w:rPr>
               <w:t>(X)</w:t>
@@ -21987,8 +22350,8 @@
               <w:rPr>
                 <w:rFonts w:asciiTheme="majorBidi" w:hAnsiTheme="majorBidi" w:cstheme="majorBidi"/>
                 <w:color w:val="212529"/>
-                <w:sz w:val="18"/>
-                <w:szCs w:val="18"/>
+                <w:sz w:val="16"/>
+                <w:szCs w:val="16"/>
                 <w:lang w:val="en-US"/>
               </w:rPr>
             </w:pPr>
@@ -21996,8 +22359,8 @@
               <w:rPr>
                 <w:rFonts w:asciiTheme="majorBidi" w:hAnsiTheme="majorBidi" w:cstheme="majorBidi"/>
                 <w:color w:val="212529"/>
-                <w:sz w:val="18"/>
-                <w:szCs w:val="18"/>
+                <w:sz w:val="16"/>
+                <w:szCs w:val="16"/>
                 <w:lang w:val="en-US"/>
               </w:rPr>
               <w:t>Return the decision path in the forest.</w:t>
@@ -22006,6 +22369,9 @@
         </w:tc>
       </w:tr>
       <w:tr>
+        <w:trPr>
+          <w:trHeight w:val="232"/>
+        </w:trPr>
         <w:tc>
           <w:tcPr>
             <w:tcW w:w="0" w:type="auto"/>
@@ -22024,8 +22390,8 @@
               <w:rPr>
                 <w:rFonts w:asciiTheme="majorBidi" w:hAnsiTheme="majorBidi" w:cstheme="majorBidi"/>
                 <w:color w:val="212529"/>
-                <w:sz w:val="18"/>
-                <w:szCs w:val="18"/>
+                <w:sz w:val="16"/>
+                <w:szCs w:val="16"/>
                 <w:lang w:val="en-US"/>
               </w:rPr>
             </w:pPr>
@@ -22036,8 +22402,8 @@
                   <w:b/>
                   <w:bCs/>
                   <w:color w:val="2878A2"/>
-                  <w:sz w:val="18"/>
-                  <w:szCs w:val="18"/>
+                  <w:sz w:val="16"/>
+                  <w:szCs w:val="16"/>
                   <w:lang w:val="en-US"/>
                 </w:rPr>
                 <w:t>fit</w:t>
@@ -22047,8 +22413,8 @@
               <w:rPr>
                 <w:rFonts w:asciiTheme="majorBidi" w:hAnsiTheme="majorBidi" w:cstheme="majorBidi"/>
                 <w:color w:val="212529"/>
-                <w:sz w:val="18"/>
-                <w:szCs w:val="18"/>
+                <w:sz w:val="16"/>
+                <w:szCs w:val="16"/>
                 <w:lang w:val="en-US"/>
               </w:rPr>
               <w:t>(X, y[, sample_weight])</w:t>
@@ -22073,8 +22439,8 @@
               <w:rPr>
                 <w:rFonts w:asciiTheme="majorBidi" w:hAnsiTheme="majorBidi" w:cstheme="majorBidi"/>
                 <w:color w:val="212529"/>
-                <w:sz w:val="18"/>
-                <w:szCs w:val="18"/>
+                <w:sz w:val="16"/>
+                <w:szCs w:val="16"/>
                 <w:lang w:val="en-US"/>
               </w:rPr>
             </w:pPr>
@@ -22082,8 +22448,8 @@
               <w:rPr>
                 <w:rFonts w:asciiTheme="majorBidi" w:hAnsiTheme="majorBidi" w:cstheme="majorBidi"/>
                 <w:color w:val="212529"/>
-                <w:sz w:val="18"/>
-                <w:szCs w:val="18"/>
+                <w:sz w:val="16"/>
+                <w:szCs w:val="16"/>
                 <w:lang w:val="en-US"/>
               </w:rPr>
               <w:t>Build a forest of trees from the training set (X, y).</w:t>
@@ -22092,6 +22458,9 @@
         </w:tc>
       </w:tr>
       <w:tr>
+        <w:trPr>
+          <w:trHeight w:val="222"/>
+        </w:trPr>
         <w:tc>
           <w:tcPr>
             <w:tcW w:w="0" w:type="auto"/>
@@ -22110,8 +22479,8 @@
               <w:rPr>
                 <w:rFonts w:asciiTheme="majorBidi" w:hAnsiTheme="majorBidi" w:cstheme="majorBidi"/>
                 <w:color w:val="212529"/>
-                <w:sz w:val="18"/>
-                <w:szCs w:val="18"/>
+                <w:sz w:val="16"/>
+                <w:szCs w:val="16"/>
                 <w:lang w:val="en-US"/>
               </w:rPr>
             </w:pPr>
@@ -22122,8 +22491,8 @@
                   <w:b/>
                   <w:bCs/>
                   <w:color w:val="2878A2"/>
-                  <w:sz w:val="18"/>
-                  <w:szCs w:val="18"/>
+                  <w:sz w:val="16"/>
+                  <w:szCs w:val="16"/>
                   <w:lang w:val="en-US"/>
                 </w:rPr>
                 <w:t>get_params</w:t>
@@ -22133,8 +22502,8 @@
               <w:rPr>
                 <w:rFonts w:asciiTheme="majorBidi" w:hAnsiTheme="majorBidi" w:cstheme="majorBidi"/>
                 <w:color w:val="212529"/>
-                <w:sz w:val="18"/>
-                <w:szCs w:val="18"/>
+                <w:sz w:val="16"/>
+                <w:szCs w:val="16"/>
                 <w:lang w:val="en-US"/>
               </w:rPr>
               <w:t>([deep])</w:t>
@@ -22159,8 +22528,8 @@
               <w:rPr>
                 <w:rFonts w:asciiTheme="majorBidi" w:hAnsiTheme="majorBidi" w:cstheme="majorBidi"/>
                 <w:color w:val="212529"/>
-                <w:sz w:val="18"/>
-                <w:szCs w:val="18"/>
+                <w:sz w:val="16"/>
+                <w:szCs w:val="16"/>
                 <w:lang w:val="en-US"/>
               </w:rPr>
             </w:pPr>
@@ -22168,8 +22537,8 @@
               <w:rPr>
                 <w:rFonts w:asciiTheme="majorBidi" w:hAnsiTheme="majorBidi" w:cstheme="majorBidi"/>
                 <w:color w:val="212529"/>
-                <w:sz w:val="18"/>
-                <w:szCs w:val="18"/>
+                <w:sz w:val="16"/>
+                <w:szCs w:val="16"/>
                 <w:lang w:val="en-US"/>
               </w:rPr>
               <w:t>Get parameters for this estimator.</w:t>
@@ -22178,6 +22547,9 @@
         </w:tc>
       </w:tr>
       <w:tr>
+        <w:trPr>
+          <w:trHeight w:val="222"/>
+        </w:trPr>
         <w:tc>
           <w:tcPr>
             <w:tcW w:w="0" w:type="auto"/>
@@ -22196,8 +22568,8 @@
               <w:rPr>
                 <w:rFonts w:asciiTheme="majorBidi" w:hAnsiTheme="majorBidi" w:cstheme="majorBidi"/>
                 <w:color w:val="212529"/>
-                <w:sz w:val="18"/>
-                <w:szCs w:val="18"/>
+                <w:sz w:val="16"/>
+                <w:szCs w:val="16"/>
                 <w:lang w:val="en-US"/>
               </w:rPr>
             </w:pPr>
@@ -22208,8 +22580,8 @@
                   <w:b/>
                   <w:bCs/>
                   <w:color w:val="2878A2"/>
-                  <w:sz w:val="18"/>
-                  <w:szCs w:val="18"/>
+                  <w:sz w:val="16"/>
+                  <w:szCs w:val="16"/>
                   <w:lang w:val="en-US"/>
                 </w:rPr>
                 <w:t>predict</w:t>
@@ -22219,8 +22591,8 @@
               <w:rPr>
                 <w:rFonts w:asciiTheme="majorBidi" w:hAnsiTheme="majorBidi" w:cstheme="majorBidi"/>
                 <w:color w:val="212529"/>
-                <w:sz w:val="18"/>
-                <w:szCs w:val="18"/>
+                <w:sz w:val="16"/>
+                <w:szCs w:val="16"/>
                 <w:lang w:val="en-US"/>
               </w:rPr>
               <w:t>(X)</w:t>
@@ -22245,8 +22617,8 @@
               <w:rPr>
                 <w:rFonts w:asciiTheme="majorBidi" w:hAnsiTheme="majorBidi" w:cstheme="majorBidi"/>
                 <w:color w:val="212529"/>
-                <w:sz w:val="18"/>
-                <w:szCs w:val="18"/>
+                <w:sz w:val="16"/>
+                <w:szCs w:val="16"/>
                 <w:lang w:val="en-US"/>
               </w:rPr>
             </w:pPr>
@@ -22254,8 +22626,8 @@
               <w:rPr>
                 <w:rFonts w:asciiTheme="majorBidi" w:hAnsiTheme="majorBidi" w:cstheme="majorBidi"/>
                 <w:color w:val="212529"/>
-                <w:sz w:val="18"/>
-                <w:szCs w:val="18"/>
+                <w:sz w:val="16"/>
+                <w:szCs w:val="16"/>
                 <w:lang w:val="en-US"/>
               </w:rPr>
               <w:t>Predict regression target for X.</w:t>
@@ -22264,6 +22636,9 @@
         </w:tc>
       </w:tr>
       <w:tr>
+        <w:trPr>
+          <w:trHeight w:val="222"/>
+        </w:trPr>
         <w:tc>
           <w:tcPr>
             <w:tcW w:w="0" w:type="auto"/>
@@ -22282,8 +22657,8 @@
               <w:rPr>
                 <w:rFonts w:asciiTheme="majorBidi" w:hAnsiTheme="majorBidi" w:cstheme="majorBidi"/>
                 <w:color w:val="212529"/>
-                <w:sz w:val="18"/>
-                <w:szCs w:val="18"/>
+                <w:sz w:val="16"/>
+                <w:szCs w:val="16"/>
                 <w:lang w:val="en-US"/>
               </w:rPr>
             </w:pPr>
@@ -22294,8 +22669,8 @@
                   <w:b/>
                   <w:bCs/>
                   <w:color w:val="2878A2"/>
-                  <w:sz w:val="18"/>
-                  <w:szCs w:val="18"/>
+                  <w:sz w:val="16"/>
+                  <w:szCs w:val="16"/>
                   <w:lang w:val="en-US"/>
                 </w:rPr>
                 <w:t>score</w:t>
@@ -22305,8 +22680,8 @@
               <w:rPr>
                 <w:rFonts w:asciiTheme="majorBidi" w:hAnsiTheme="majorBidi" w:cstheme="majorBidi"/>
                 <w:color w:val="212529"/>
-                <w:sz w:val="18"/>
-                <w:szCs w:val="18"/>
+                <w:sz w:val="16"/>
+                <w:szCs w:val="16"/>
                 <w:lang w:val="en-US"/>
               </w:rPr>
               <w:t>(X, y[, sample_weight])</w:t>
@@ -22331,8 +22706,8 @@
               <w:rPr>
                 <w:rFonts w:asciiTheme="majorBidi" w:hAnsiTheme="majorBidi" w:cstheme="majorBidi"/>
                 <w:color w:val="212529"/>
-                <w:sz w:val="18"/>
-                <w:szCs w:val="18"/>
+                <w:sz w:val="16"/>
+                <w:szCs w:val="16"/>
                 <w:lang w:val="en-US"/>
               </w:rPr>
             </w:pPr>
@@ -22340,8 +22715,8 @@
               <w:rPr>
                 <w:rFonts w:asciiTheme="majorBidi" w:hAnsiTheme="majorBidi" w:cstheme="majorBidi"/>
                 <w:color w:val="212529"/>
-                <w:sz w:val="18"/>
-                <w:szCs w:val="18"/>
+                <w:sz w:val="16"/>
+                <w:szCs w:val="16"/>
                 <w:lang w:val="en-US"/>
               </w:rPr>
               <w:t>Return the coefficient of determination R2 of the prediction.</w:t>
@@ -22350,6 +22725,9 @@
         </w:tc>
       </w:tr>
       <w:tr>
+        <w:trPr>
+          <w:trHeight w:val="222"/>
+        </w:trPr>
         <w:tc>
           <w:tcPr>
             <w:tcW w:w="0" w:type="auto"/>
@@ -22368,8 +22746,8 @@
               <w:rPr>
                 <w:rFonts w:asciiTheme="majorBidi" w:hAnsiTheme="majorBidi" w:cstheme="majorBidi"/>
                 <w:color w:val="212529"/>
-                <w:sz w:val="18"/>
-                <w:szCs w:val="18"/>
+                <w:sz w:val="16"/>
+                <w:szCs w:val="16"/>
                 <w:lang w:val="en-US"/>
               </w:rPr>
             </w:pPr>
@@ -22380,8 +22758,8 @@
                   <w:b/>
                   <w:bCs/>
                   <w:color w:val="2878A2"/>
-                  <w:sz w:val="18"/>
-                  <w:szCs w:val="18"/>
+                  <w:sz w:val="16"/>
+                  <w:szCs w:val="16"/>
                   <w:lang w:val="en-US"/>
                 </w:rPr>
                 <w:t>set_params</w:t>
@@ -22391,8 +22769,8 @@
               <w:rPr>
                 <w:rFonts w:asciiTheme="majorBidi" w:hAnsiTheme="majorBidi" w:cstheme="majorBidi"/>
                 <w:color w:val="212529"/>
-                <w:sz w:val="18"/>
-                <w:szCs w:val="18"/>
+                <w:sz w:val="16"/>
+                <w:szCs w:val="16"/>
                 <w:lang w:val="en-US"/>
               </w:rPr>
               <w:t>(**params)</w:t>
@@ -22417,8 +22795,8 @@
               <w:rPr>
                 <w:rFonts w:asciiTheme="majorBidi" w:hAnsiTheme="majorBidi" w:cstheme="majorBidi"/>
                 <w:color w:val="212529"/>
-                <w:sz w:val="18"/>
-                <w:szCs w:val="18"/>
+                <w:sz w:val="16"/>
+                <w:szCs w:val="16"/>
                 <w:lang w:val="en-US"/>
               </w:rPr>
             </w:pPr>
@@ -22426,8 +22804,8 @@
               <w:rPr>
                 <w:rFonts w:asciiTheme="majorBidi" w:hAnsiTheme="majorBidi" w:cstheme="majorBidi"/>
                 <w:color w:val="212529"/>
-                <w:sz w:val="18"/>
-                <w:szCs w:val="18"/>
+                <w:sz w:val="16"/>
+                <w:szCs w:val="16"/>
                 <w:lang w:val="en-US"/>
               </w:rPr>
               <w:t>Set the parameters of this estimator.</w:t>
@@ -23413,7 +23791,7 @@
         <w:pStyle w:val="NoSpacing"/>
       </w:pPr>
       <w:r>
-        <w:t>We started with a baseline idea of performance by simply taking the average price of the train set, \\$63.811 asessing performance of this prediction on the test set. -0.312\% is the amount of variance explained ($R^2$) with the mean as a predictor.</w:t>
+        <w:t>We started with a baseline idea of performance by simply taking the average price of the train set, \\$63.811 asessing performance of this prediction on the test set. -0.312% is the amount of variance explained ($R^2$) with the mean as a predictor.</w:t>
       </w:r>
     </w:p>
     <w:p>
@@ -23510,7 +23888,13 @@
       <w:pPr>
         <w:pStyle w:val="NoSpacing"/>
       </w:pPr>
-      <w:r>
+    </w:p>
+    <w:p>
+      <w:pPr>
+        <w:pStyle w:val="NoSpacing"/>
+      </w:pPr>
+      <w:r>
+        <w:lastRenderedPageBreak/>
         <w:t>C</w:t>
       </w:r>
       <w:r>
@@ -23522,7 +23906,6 @@
         <w:pStyle w:val="NoSpacing"/>
       </w:pPr>
       <w:r>
-        <w:lastRenderedPageBreak/>
         <w:t>The random forest model has a lower cross-validation mean absolute error by almost 1 dollar on train set and a lower MAE on test set by more than 2 dollars. It also exhibits less variability . therefore we will use this model to predict "Big mountain resort's" ticket price.</w:t>
       </w:r>
     </w:p>
@@ -23540,6 +23923,331 @@
       </w:pPr>
       <w:r>
         <w:t>Take aways during – Modeling</w:t>
+      </w:r>
+      <w:r>
+        <w:t xml:space="preserve"> phase</w:t>
+      </w:r>
+    </w:p>
+    <w:p>
+      <w:pPr>
+        <w:rPr>
+          <w:u w:val="single"/>
+        </w:rPr>
+      </w:pPr>
+      <w:r>
+        <w:tab/>
+      </w:r>
+      <w:r>
+        <w:rPr>
+          <w:u w:val="single"/>
+        </w:rPr>
+        <w:t>Method details:</w:t>
+      </w:r>
+    </w:p>
+    <w:p>
+      <w:pPr>
+        <w:pStyle w:val="NormalWeb"/>
+        <w:numPr>
+          <w:ilvl w:val="0"/>
+          <w:numId w:val="38"/>
+        </w:numPr>
+        <w:shd w:val="clear" w:color="auto" w:fill="FFFFFF"/>
+        <w:spacing w:before="0" w:beforeAutospacing="0" w:after="150" w:afterAutospacing="0"/>
+        <w:ind w:left="1080"/>
+        <w:rPr>
+          <w:rFonts w:asciiTheme="majorBidi" w:hAnsiTheme="majorBidi" w:cstheme="majorBidi"/>
+          <w:color w:val="000000"/>
+          <w:sz w:val="18"/>
+          <w:szCs w:val="18"/>
+          <w:shd w:val="clear" w:color="auto" w:fill="FFFFFF"/>
+        </w:rPr>
+      </w:pPr>
+      <w:r>
+        <w:rPr>
+          <w:rFonts w:asciiTheme="majorBidi" w:hAnsiTheme="majorBidi" w:cstheme="majorBidi"/>
+          <w:color w:val="000000"/>
+          <w:sz w:val="18"/>
+          <w:szCs w:val="18"/>
+          <w:shd w:val="clear" w:color="auto" w:fill="FFFFFF"/>
+        </w:rPr>
+        <w:t>Load best model and load data</w:t>
+      </w:r>
+    </w:p>
+    <w:p>
+      <w:pPr>
+        <w:pStyle w:val="NormalWeb"/>
+        <w:numPr>
+          <w:ilvl w:val="0"/>
+          <w:numId w:val="38"/>
+        </w:numPr>
+        <w:shd w:val="clear" w:color="auto" w:fill="FFFFFF"/>
+        <w:spacing w:before="0" w:beforeAutospacing="0" w:after="150" w:afterAutospacing="0"/>
+        <w:ind w:left="1080"/>
+        <w:rPr>
+          <w:rFonts w:asciiTheme="majorBidi" w:hAnsiTheme="majorBidi" w:cstheme="majorBidi"/>
+          <w:color w:val="000000"/>
+          <w:sz w:val="18"/>
+          <w:szCs w:val="18"/>
+          <w:shd w:val="clear" w:color="auto" w:fill="FFFFFF"/>
+        </w:rPr>
+      </w:pPr>
+      <w:r>
+        <w:rPr>
+          <w:rFonts w:asciiTheme="majorBidi" w:hAnsiTheme="majorBidi" w:cstheme="majorBidi"/>
+          <w:color w:val="000000"/>
+          <w:sz w:val="18"/>
+          <w:szCs w:val="18"/>
+          <w:shd w:val="clear" w:color="auto" w:fill="FFFFFF"/>
+        </w:rPr>
+        <w:t>Refit model on all available data (excluding Big mountain)</w:t>
+      </w:r>
+    </w:p>
+    <w:p>
+      <w:pPr>
+        <w:pStyle w:val="NoSpacing"/>
+        <w:rPr>
+          <w:shd w:val="clear" w:color="auto" w:fill="FFFFFF"/>
+        </w:rPr>
+      </w:pPr>
+      <w:r>
+        <w:rPr>
+          <w:shd w:val="clear" w:color="auto" w:fill="FFFFFF"/>
+        </w:rPr>
+        <w:t xml:space="preserve">This next step requires some careful thought. We want to refit the model using all available data. But should we include Big Mountain data? On the one hand, we are not trying to estimate model performance on a previously unseen data sample, so theoretically including Big Mountain data should be fine. One might first think that including Big Mountain in the model training would, if anything, improve model performance in predicting Big Mountain's ticket price. But here's where our business context comes in. The motivation for this entire project is based on the sense that Big Mountain needs to adjust its pricing. One way to phrase this problem: we want to train a model to predict Big Mountain's ticket price based on data from _all the other_ resorts. We don't want Big Mountain's current price to bias this. We want to calculate a price based </w:t>
+      </w:r>
+      <w:r>
+        <w:rPr>
+          <w:b/>
+          <w:bCs/>
+          <w:shd w:val="clear" w:color="auto" w:fill="FFFFFF"/>
+        </w:rPr>
+        <w:t>solely</w:t>
+      </w:r>
+      <w:r>
+        <w:rPr>
+          <w:shd w:val="clear" w:color="auto" w:fill="FFFFFF"/>
+        </w:rPr>
+        <w:t xml:space="preserve"> on its competitors.</w:t>
+      </w:r>
+    </w:p>
+    <w:p>
+      <w:pPr>
+        <w:pStyle w:val="NoSpacing"/>
+        <w:rPr>
+          <w:shd w:val="clear" w:color="auto" w:fill="FFFFFF"/>
+        </w:rPr>
+      </w:pPr>
+    </w:p>
+    <w:p>
+      <w:pPr>
+        <w:pStyle w:val="NormalWeb"/>
+        <w:numPr>
+          <w:ilvl w:val="1"/>
+          <w:numId w:val="39"/>
+        </w:numPr>
+        <w:shd w:val="clear" w:color="auto" w:fill="FFFFFF"/>
+        <w:spacing w:before="0" w:beforeAutospacing="0" w:after="150" w:afterAutospacing="0"/>
+        <w:ind w:left="1080"/>
+        <w:rPr>
+          <w:rFonts w:asciiTheme="majorBidi" w:hAnsiTheme="majorBidi" w:cstheme="majorBidi"/>
+          <w:color w:val="000000"/>
+          <w:sz w:val="18"/>
+          <w:szCs w:val="18"/>
+          <w:shd w:val="clear" w:color="auto" w:fill="FFFFFF"/>
+        </w:rPr>
+      </w:pPr>
+      <w:r>
+        <w:rPr>
+          <w:rFonts w:asciiTheme="majorBidi" w:hAnsiTheme="majorBidi" w:cstheme="majorBidi"/>
+          <w:color w:val="000000"/>
+          <w:sz w:val="18"/>
+          <w:szCs w:val="18"/>
+          <w:shd w:val="clear" w:color="auto" w:fill="FFFFFF"/>
+        </w:rPr>
+        <w:t xml:space="preserve">fit mode - on </w:t>
+      </w:r>
+      <w:r>
+        <w:rPr>
+          <w:rFonts w:asciiTheme="majorBidi" w:hAnsiTheme="majorBidi" w:cstheme="majorBidi"/>
+          <w:color w:val="000000"/>
+          <w:sz w:val="18"/>
+          <w:szCs w:val="18"/>
+          <w:u w:val="single"/>
+          <w:shd w:val="clear" w:color="auto" w:fill="FFFFFF"/>
+        </w:rPr>
+        <w:t>all</w:t>
+      </w:r>
+      <w:r>
+        <w:rPr>
+          <w:rFonts w:asciiTheme="majorBidi" w:hAnsiTheme="majorBidi" w:cstheme="majorBidi"/>
+          <w:color w:val="000000"/>
+          <w:sz w:val="18"/>
+          <w:szCs w:val="18"/>
+          <w:shd w:val="clear" w:color="auto" w:fill="FFFFFF"/>
+        </w:rPr>
+        <w:t xml:space="preserve"> 276 records</w:t>
+      </w:r>
+    </w:p>
+    <w:p>
+      <w:pPr>
+        <w:pStyle w:val="NormalWeb"/>
+        <w:numPr>
+          <w:ilvl w:val="1"/>
+          <w:numId w:val="39"/>
+        </w:numPr>
+        <w:shd w:val="clear" w:color="auto" w:fill="FFFFFF"/>
+        <w:spacing w:before="0" w:beforeAutospacing="0" w:after="150" w:afterAutospacing="0"/>
+        <w:ind w:left="1080"/>
+        <w:rPr>
+          <w:rFonts w:asciiTheme="majorBidi" w:hAnsiTheme="majorBidi" w:cstheme="majorBidi"/>
+          <w:color w:val="000000"/>
+          <w:sz w:val="18"/>
+          <w:szCs w:val="18"/>
+          <w:shd w:val="clear" w:color="auto" w:fill="FFFFFF"/>
+        </w:rPr>
+      </w:pPr>
+      <w:r>
+        <w:rPr>
+          <w:rFonts w:asciiTheme="majorBidi" w:hAnsiTheme="majorBidi" w:cstheme="majorBidi"/>
+          <w:color w:val="000000"/>
+          <w:sz w:val="18"/>
+          <w:szCs w:val="18"/>
+          <w:shd w:val="clear" w:color="auto" w:fill="FFFFFF"/>
+        </w:rPr>
+        <w:t>cross validate – to recieve wanted scoring (MAE/R^2..)</w:t>
+      </w:r>
+    </w:p>
+    <w:p>
+      <w:pPr>
+        <w:pStyle w:val="Heading3"/>
+        <w:rPr>
+          <w:shd w:val="clear" w:color="auto" w:fill="FFFFFF"/>
+        </w:rPr>
+      </w:pPr>
+      <w:r>
+        <w:rPr>
+          <w:shd w:val="clear" w:color="auto" w:fill="FFFFFF"/>
+        </w:rPr>
+        <w:t>where ‘Big Mountain’ sits overall amongst all resort for price</w:t>
+      </w:r>
+    </w:p>
+    <w:p>
+      <w:pPr>
+        <w:ind w:left="720"/>
+      </w:pPr>
+      <w:r>
+        <w:rPr>
+          <w:noProof/>
+        </w:rPr>
+        <w:drawing>
+          <wp:inline distT="0" distB="0" distL="0" distR="0" wp14:anchorId="5D17B9D3" wp14:editId="1CDD68C4">
+            <wp:extent cx="3332747" cy="1822685"/>
+            <wp:effectExtent l="0" t="0" r="1270" b="6350"/>
+            <wp:docPr id="29" name="Picture 29" descr="Chart, histogram&#10;&#10;Description automatically generated"/>
+            <wp:cNvGraphicFramePr>
+              <a:graphicFrameLocks xmlns:a="http://schemas.openxmlformats.org/drawingml/2006/main" noChangeAspect="1"/>
+            </wp:cNvGraphicFramePr>
+            <a:graphic xmlns:a="http://schemas.openxmlformats.org/drawingml/2006/main">
+              <a:graphicData uri="http://schemas.openxmlformats.org/drawingml/2006/picture">
+                <pic:pic xmlns:pic="http://schemas.openxmlformats.org/drawingml/2006/picture">
+                  <pic:nvPicPr>
+                    <pic:cNvPr id="29" name="Picture 29" descr="Chart, histogram&#10;&#10;Description automatically generated"/>
+                    <pic:cNvPicPr>
+                      <a:picLocks noChangeAspect="1" noChangeArrowheads="1"/>
+                    </pic:cNvPicPr>
+                  </pic:nvPicPr>
+                  <pic:blipFill>
+                    <a:blip r:embed="rId55">
+                      <a:extLst>
+                        <a:ext uri="{28A0092B-C50C-407E-A947-70E740481C1C}">
+                          <a14:useLocalDpi xmlns:a14="http://schemas.microsoft.com/office/drawing/2010/main" val="0"/>
+                        </a:ext>
+                      </a:extLst>
+                    </a:blip>
+                    <a:srcRect/>
+                    <a:stretch>
+                      <a:fillRect/>
+                    </a:stretch>
+                  </pic:blipFill>
+                  <pic:spPr bwMode="auto">
+                    <a:xfrm>
+                      <a:off x="0" y="0"/>
+                      <a:ext cx="3341543" cy="1827496"/>
+                    </a:xfrm>
+                    <a:prstGeom prst="rect">
+                      <a:avLst/>
+                    </a:prstGeom>
+                    <a:noFill/>
+                    <a:ln>
+                      <a:noFill/>
+                    </a:ln>
+                  </pic:spPr>
+                </pic:pic>
+              </a:graphicData>
+            </a:graphic>
+          </wp:inline>
+        </w:drawing>
+      </w:r>
+    </w:p>
+    <w:p>
+      <w:pPr>
+        <w:ind w:left="720"/>
+        <w:rPr>
+          <w:lang w:val="en-US"/>
+        </w:rPr>
+      </w:pPr>
+      <w:r>
+        <w:rPr>
+          <w:noProof/>
+        </w:rPr>
+        <w:drawing>
+          <wp:inline distT="0" distB="0" distL="0" distR="0" wp14:anchorId="377ECCDE" wp14:editId="7F4DB150">
+            <wp:extent cx="3317046" cy="1784684"/>
+            <wp:effectExtent l="0" t="0" r="0" b="6350"/>
+            <wp:docPr id="294" name="Picture 294" descr="A picture containing text&#10;&#10;Description automatically generated"/>
+            <wp:cNvGraphicFramePr>
+              <a:graphicFrameLocks xmlns:a="http://schemas.openxmlformats.org/drawingml/2006/main" noChangeAspect="1"/>
+            </wp:cNvGraphicFramePr>
+            <a:graphic xmlns:a="http://schemas.openxmlformats.org/drawingml/2006/main">
+              <a:graphicData uri="http://schemas.openxmlformats.org/drawingml/2006/picture">
+                <pic:pic xmlns:pic="http://schemas.openxmlformats.org/drawingml/2006/picture">
+                  <pic:nvPicPr>
+                    <pic:cNvPr id="294" name="Picture 294" descr="A picture containing text&#10;&#10;Description automatically generated"/>
+                    <pic:cNvPicPr>
+                      <a:picLocks noChangeAspect="1" noChangeArrowheads="1"/>
+                    </pic:cNvPicPr>
+                  </pic:nvPicPr>
+                  <pic:blipFill>
+                    <a:blip r:embed="rId56">
+                      <a:extLst>
+                        <a:ext uri="{28A0092B-C50C-407E-A947-70E740481C1C}">
+                          <a14:useLocalDpi xmlns:a14="http://schemas.microsoft.com/office/drawing/2010/main" val="0"/>
+                        </a:ext>
+                      </a:extLst>
+                    </a:blip>
+                    <a:srcRect/>
+                    <a:stretch>
+                      <a:fillRect/>
+                    </a:stretch>
+                  </pic:blipFill>
+                  <pic:spPr bwMode="auto">
+                    <a:xfrm>
+                      <a:off x="0" y="0"/>
+                      <a:ext cx="3342895" cy="1798592"/>
+                    </a:xfrm>
+                    <a:prstGeom prst="rect">
+                      <a:avLst/>
+                    </a:prstGeom>
+                    <a:noFill/>
+                    <a:ln>
+                      <a:noFill/>
+                    </a:ln>
+                  </pic:spPr>
+                </pic:pic>
+              </a:graphicData>
+            </a:graphic>
+          </wp:inline>
+        </w:drawing>
       </w:r>
     </w:p>
     <w:p>
@@ -23548,15 +24256,1013 @@
           <w:tab w:val="left" w:pos="2324"/>
         </w:tabs>
         <w:spacing w:line="276" w:lineRule="auto"/>
-        <w:rPr>
-          <w:rFonts w:asciiTheme="majorBidi" w:hAnsiTheme="majorBidi" w:cstheme="majorBidi"/>
-          <w:szCs w:val="20"/>
-        </w:rPr>
-      </w:pPr>
+        <w:ind w:left="720"/>
+        <w:rPr>
+          <w:rFonts w:asciiTheme="majorBidi" w:hAnsiTheme="majorBidi" w:cstheme="majorBidi"/>
+          <w:sz w:val="18"/>
+          <w:szCs w:val="18"/>
+        </w:rPr>
+      </w:pPr>
+      <w:r>
+        <w:rPr>
+          <w:rFonts w:asciiTheme="majorBidi" w:hAnsiTheme="majorBidi" w:cstheme="majorBidi"/>
+          <w:sz w:val="18"/>
+          <w:szCs w:val="18"/>
+        </w:rPr>
+        <w:t xml:space="preserve">Big Mountain Resort has been reviewing potential scenarios for either cutting costs or increasing revenue (from ticket prices). Ticket price is not determined by any set of parameters; **the resort is free to set whatever price it likes. However, the resort operates within a market where people pay more for certain facilities, and less for others. Being </w:t>
+      </w:r>
+      <w:r>
+        <w:rPr>
+          <w:rFonts w:asciiTheme="majorBidi" w:hAnsiTheme="majorBidi" w:cstheme="majorBidi"/>
+          <w:sz w:val="18"/>
+          <w:szCs w:val="18"/>
+        </w:rPr>
+        <w:lastRenderedPageBreak/>
+        <w:t>able to sense how facilities support a given ticket price is valuable business intelligence. This is where the utility of our model comes in.**</w:t>
+      </w:r>
+    </w:p>
+    <w:p>
+      <w:pPr>
+        <w:tabs>
+          <w:tab w:val="left" w:pos="2324"/>
+        </w:tabs>
+        <w:spacing w:line="276" w:lineRule="auto"/>
+        <w:ind w:left="720"/>
+        <w:rPr>
+          <w:rFonts w:asciiTheme="majorBidi" w:hAnsiTheme="majorBidi" w:cstheme="majorBidi"/>
+          <w:sz w:val="18"/>
+          <w:szCs w:val="18"/>
+        </w:rPr>
+      </w:pPr>
+    </w:p>
+    <w:p>
+      <w:pPr>
+        <w:tabs>
+          <w:tab w:val="left" w:pos="2324"/>
+        </w:tabs>
+        <w:spacing w:line="276" w:lineRule="auto"/>
+        <w:ind w:left="720"/>
+        <w:rPr>
+          <w:rFonts w:asciiTheme="majorBidi" w:hAnsiTheme="majorBidi" w:cstheme="majorBidi"/>
+          <w:sz w:val="18"/>
+          <w:szCs w:val="18"/>
+        </w:rPr>
+      </w:pPr>
+      <w:r>
+        <w:rPr>
+          <w:rFonts w:asciiTheme="majorBidi" w:hAnsiTheme="majorBidi" w:cstheme="majorBidi"/>
+          <w:sz w:val="18"/>
+          <w:szCs w:val="18"/>
+        </w:rPr>
+        <w:t>The business has shortlisted some options:</w:t>
+      </w:r>
+    </w:p>
+    <w:p>
+      <w:pPr>
+        <w:tabs>
+          <w:tab w:val="left" w:pos="2324"/>
+        </w:tabs>
+        <w:spacing w:line="276" w:lineRule="auto"/>
+        <w:ind w:left="720"/>
+        <w:rPr>
+          <w:rFonts w:asciiTheme="majorBidi" w:hAnsiTheme="majorBidi" w:cstheme="majorBidi"/>
+          <w:sz w:val="18"/>
+          <w:szCs w:val="18"/>
+        </w:rPr>
+      </w:pPr>
+      <w:r>
+        <w:rPr>
+          <w:rFonts w:asciiTheme="majorBidi" w:hAnsiTheme="majorBidi" w:cstheme="majorBidi"/>
+          <w:sz w:val="18"/>
+          <w:szCs w:val="18"/>
+        </w:rPr>
+        <w:t xml:space="preserve">1. Permanently </w:t>
+      </w:r>
+      <w:proofErr w:type="gramStart"/>
+      <w:r>
+        <w:rPr>
+          <w:rFonts w:asciiTheme="majorBidi" w:hAnsiTheme="majorBidi" w:cstheme="majorBidi"/>
+          <w:sz w:val="18"/>
+          <w:szCs w:val="18"/>
+        </w:rPr>
+        <w:t>closing down</w:t>
+      </w:r>
+      <w:proofErr w:type="gramEnd"/>
+      <w:r>
+        <w:rPr>
+          <w:rFonts w:asciiTheme="majorBidi" w:hAnsiTheme="majorBidi" w:cstheme="majorBidi"/>
+          <w:sz w:val="18"/>
+          <w:szCs w:val="18"/>
+        </w:rPr>
+        <w:t xml:space="preserve"> up to 10 of the least used runs. This doesn't impact any other resort statistics.</w:t>
+      </w:r>
+    </w:p>
+    <w:p>
+      <w:pPr>
+        <w:tabs>
+          <w:tab w:val="left" w:pos="2324"/>
+        </w:tabs>
+        <w:spacing w:line="276" w:lineRule="auto"/>
+        <w:ind w:left="720"/>
+        <w:rPr>
+          <w:rFonts w:asciiTheme="majorBidi" w:hAnsiTheme="majorBidi" w:cstheme="majorBidi"/>
+          <w:sz w:val="18"/>
+          <w:szCs w:val="18"/>
+        </w:rPr>
+      </w:pPr>
+      <w:r>
+        <w:rPr>
+          <w:rFonts w:asciiTheme="majorBidi" w:hAnsiTheme="majorBidi" w:cstheme="majorBidi"/>
+          <w:sz w:val="18"/>
+          <w:szCs w:val="18"/>
+        </w:rPr>
+        <w:t>2. Increase the vertical drop by adding a run to a point 150 feet lower down but requiring the installation of an additional chair lift to bring skiers back up, without additional snow making coverage</w:t>
+      </w:r>
+    </w:p>
+    <w:p>
+      <w:pPr>
+        <w:tabs>
+          <w:tab w:val="left" w:pos="2324"/>
+        </w:tabs>
+        <w:spacing w:line="276" w:lineRule="auto"/>
+        <w:ind w:left="720"/>
+        <w:rPr>
+          <w:rFonts w:asciiTheme="majorBidi" w:hAnsiTheme="majorBidi" w:cstheme="majorBidi"/>
+          <w:sz w:val="18"/>
+          <w:szCs w:val="18"/>
+        </w:rPr>
+      </w:pPr>
+      <w:r>
+        <w:rPr>
+          <w:rFonts w:asciiTheme="majorBidi" w:hAnsiTheme="majorBidi" w:cstheme="majorBidi"/>
+          <w:sz w:val="18"/>
+          <w:szCs w:val="18"/>
+        </w:rPr>
+        <w:t>3. Same as number 2, but adding 2 acres of snow making cover</w:t>
+      </w:r>
+    </w:p>
+    <w:p>
+      <w:pPr>
+        <w:tabs>
+          <w:tab w:val="left" w:pos="2324"/>
+        </w:tabs>
+        <w:spacing w:line="276" w:lineRule="auto"/>
+        <w:ind w:left="720"/>
+        <w:rPr>
+          <w:rFonts w:asciiTheme="majorBidi" w:hAnsiTheme="majorBidi" w:cstheme="majorBidi"/>
+          <w:sz w:val="18"/>
+          <w:szCs w:val="18"/>
+        </w:rPr>
+      </w:pPr>
+      <w:r>
+        <w:rPr>
+          <w:rFonts w:asciiTheme="majorBidi" w:hAnsiTheme="majorBidi" w:cstheme="majorBidi"/>
+          <w:sz w:val="18"/>
+          <w:szCs w:val="18"/>
+        </w:rPr>
+        <w:t>4. Increase the longest run by 0.2 mile to boast 3.5 miles length, requiring an additional snow making coverage of 4 acres</w:t>
+      </w:r>
+    </w:p>
+    <w:p>
+      <w:pPr>
+        <w:tabs>
+          <w:tab w:val="left" w:pos="2324"/>
+        </w:tabs>
+        <w:spacing w:line="276" w:lineRule="auto"/>
+        <w:ind w:left="720"/>
+        <w:rPr>
+          <w:rFonts w:asciiTheme="majorBidi" w:hAnsiTheme="majorBidi" w:cstheme="majorBidi"/>
+          <w:sz w:val="18"/>
+          <w:szCs w:val="18"/>
+        </w:rPr>
+      </w:pPr>
+    </w:p>
+    <w:p>
+      <w:pPr>
+        <w:tabs>
+          <w:tab w:val="left" w:pos="2324"/>
+        </w:tabs>
+        <w:spacing w:line="276" w:lineRule="auto"/>
+        <w:ind w:left="720"/>
+        <w:rPr>
+          <w:rFonts w:asciiTheme="majorBidi" w:hAnsiTheme="majorBidi" w:cstheme="majorBidi"/>
+          <w:sz w:val="18"/>
+          <w:szCs w:val="18"/>
+        </w:rPr>
+      </w:pPr>
+      <w:r>
+        <w:rPr>
+          <w:rFonts w:asciiTheme="majorBidi" w:hAnsiTheme="majorBidi" w:cstheme="majorBidi"/>
+          <w:sz w:val="18"/>
+          <w:szCs w:val="18"/>
+        </w:rPr>
+        <w:t>The expected number of visitors over the season is 350,000 and, on average, visitors ski for five days. Assume the provided data includes the additional lift that Big Mountain recently installed.</w:t>
+      </w:r>
+    </w:p>
+    <w:p>
+      <w:pPr>
+        <w:tabs>
+          <w:tab w:val="left" w:pos="2324"/>
+        </w:tabs>
+        <w:spacing w:line="276" w:lineRule="auto"/>
+        <w:ind w:left="720"/>
+        <w:rPr>
+          <w:rFonts w:asciiTheme="majorBidi" w:hAnsiTheme="majorBidi" w:cstheme="majorBidi"/>
+          <w:sz w:val="18"/>
+          <w:szCs w:val="18"/>
+        </w:rPr>
+      </w:pPr>
+    </w:p>
+    <w:p>
+      <w:pPr>
+        <w:pStyle w:val="Heading3"/>
+      </w:pPr>
+      <w:r>
+        <w:t xml:space="preserve">SUMMARY OF </w:t>
+      </w:r>
+      <w:r>
+        <w:t>MODELING</w:t>
+      </w:r>
+      <w:r>
+        <w:t xml:space="preserve"> PHASE</w:t>
+      </w:r>
+    </w:p>
+    <w:p>
+      <w:pPr>
+        <w:tabs>
+          <w:tab w:val="left" w:pos="2324"/>
+        </w:tabs>
+        <w:spacing w:line="276" w:lineRule="auto"/>
+        <w:ind w:left="720"/>
+        <w:rPr>
+          <w:rFonts w:asciiTheme="majorBidi" w:hAnsiTheme="majorBidi" w:cstheme="majorBidi"/>
+          <w:sz w:val="18"/>
+          <w:szCs w:val="18"/>
+        </w:rPr>
+      </w:pPr>
+      <w:r>
+        <w:rPr>
+          <w:rFonts w:asciiTheme="majorBidi" w:hAnsiTheme="majorBidi" w:cstheme="majorBidi"/>
+          <w:sz w:val="18"/>
+          <w:szCs w:val="18"/>
+        </w:rPr>
+        <w:t>After refitting the model on the entire data excluding Big Mountain resort, MAE is: 10.385 with 1.487 std. only slightly higher compared to MAE on the train set alone 9.659 with 1.349 std.</w:t>
+      </w:r>
+    </w:p>
+    <w:p>
+      <w:pPr>
+        <w:tabs>
+          <w:tab w:val="left" w:pos="2324"/>
+        </w:tabs>
+        <w:spacing w:line="276" w:lineRule="auto"/>
+        <w:ind w:left="720"/>
+        <w:rPr>
+          <w:rFonts w:asciiTheme="majorBidi" w:hAnsiTheme="majorBidi" w:cstheme="majorBidi"/>
+          <w:sz w:val="18"/>
+          <w:szCs w:val="18"/>
+        </w:rPr>
+      </w:pPr>
+    </w:p>
+    <w:p>
+      <w:pPr>
+        <w:tabs>
+          <w:tab w:val="left" w:pos="2324"/>
+        </w:tabs>
+        <w:spacing w:line="276" w:lineRule="auto"/>
+        <w:ind w:left="720"/>
+        <w:rPr>
+          <w:rFonts w:asciiTheme="majorBidi" w:hAnsiTheme="majorBidi" w:cstheme="majorBidi"/>
+          <w:sz w:val="18"/>
+          <w:szCs w:val="18"/>
+        </w:rPr>
+      </w:pPr>
+      <w:r>
+        <w:rPr>
+          <w:rFonts w:asciiTheme="majorBidi" w:hAnsiTheme="majorBidi" w:cstheme="majorBidi"/>
+          <w:sz w:val="18"/>
+          <w:szCs w:val="18"/>
+        </w:rPr>
+        <w:t>Currently Big Mountain charges 81 dollar, and although state-wise Big Mountain’s ticket price is the highest and sits high amongst all resorts, there are still resorts with a higher price and up to double of the price.</w:t>
+      </w:r>
+    </w:p>
+    <w:p>
+      <w:pPr>
+        <w:tabs>
+          <w:tab w:val="left" w:pos="2324"/>
+        </w:tabs>
+        <w:spacing w:line="276" w:lineRule="auto"/>
+        <w:ind w:left="720"/>
+        <w:rPr>
+          <w:rFonts w:asciiTheme="majorBidi" w:hAnsiTheme="majorBidi" w:cstheme="majorBidi"/>
+          <w:sz w:val="18"/>
+          <w:szCs w:val="18"/>
+        </w:rPr>
+      </w:pPr>
+    </w:p>
+    <w:p>
+      <w:pPr>
+        <w:tabs>
+          <w:tab w:val="left" w:pos="2324"/>
+        </w:tabs>
+        <w:spacing w:line="276" w:lineRule="auto"/>
+        <w:ind w:left="720"/>
+        <w:rPr>
+          <w:rFonts w:asciiTheme="majorBidi" w:hAnsiTheme="majorBidi" w:cstheme="majorBidi"/>
+          <w:sz w:val="18"/>
+          <w:szCs w:val="18"/>
+        </w:rPr>
+      </w:pPr>
+      <w:r>
+        <w:rPr>
+          <w:rFonts w:asciiTheme="majorBidi" w:hAnsiTheme="majorBidi" w:cstheme="majorBidi"/>
+          <w:sz w:val="18"/>
+          <w:szCs w:val="18"/>
+        </w:rPr>
+        <w:t xml:space="preserve">Our modelling suggests that charging 94.22 dollar per ticket could be fairly supported in the marketplace by Big Mountain's facilities.   </w:t>
+      </w:r>
+    </w:p>
+    <w:p>
+      <w:pPr>
+        <w:tabs>
+          <w:tab w:val="left" w:pos="2324"/>
+        </w:tabs>
+        <w:spacing w:line="276" w:lineRule="auto"/>
+        <w:ind w:left="720"/>
+        <w:rPr>
+          <w:rFonts w:asciiTheme="majorBidi" w:hAnsiTheme="majorBidi" w:cstheme="majorBidi"/>
+          <w:sz w:val="18"/>
+          <w:szCs w:val="18"/>
+        </w:rPr>
+      </w:pPr>
+      <w:r>
+        <w:rPr>
+          <w:rFonts w:asciiTheme="majorBidi" w:hAnsiTheme="majorBidi" w:cstheme="majorBidi"/>
+          <w:sz w:val="18"/>
+          <w:szCs w:val="18"/>
+        </w:rPr>
+        <w:t xml:space="preserve">Features that came up as most valued by costumers in the modeling include: </w:t>
+      </w:r>
+    </w:p>
+    <w:p>
+      <w:pPr>
+        <w:tabs>
+          <w:tab w:val="left" w:pos="2324"/>
+        </w:tabs>
+        <w:spacing w:line="276" w:lineRule="auto"/>
+        <w:ind w:left="720"/>
+        <w:rPr>
+          <w:rFonts w:asciiTheme="majorBidi" w:hAnsiTheme="majorBidi" w:cstheme="majorBidi"/>
+          <w:sz w:val="18"/>
+          <w:szCs w:val="18"/>
+        </w:rPr>
+      </w:pPr>
+      <w:r>
+        <w:rPr>
+          <w:rFonts w:asciiTheme="majorBidi" w:hAnsiTheme="majorBidi" w:cstheme="majorBidi"/>
+          <w:sz w:val="18"/>
+          <w:szCs w:val="18"/>
+        </w:rPr>
+        <w:t>1. FastQuads - Most resorts have no fast quads. Big Mountain has 3</w:t>
+      </w:r>
+    </w:p>
+    <w:p>
+      <w:pPr>
+        <w:tabs>
+          <w:tab w:val="left" w:pos="2324"/>
+        </w:tabs>
+        <w:spacing w:line="276" w:lineRule="auto"/>
+        <w:ind w:left="720"/>
+        <w:rPr>
+          <w:rFonts w:asciiTheme="majorBidi" w:hAnsiTheme="majorBidi" w:cstheme="majorBidi"/>
+          <w:sz w:val="18"/>
+          <w:szCs w:val="18"/>
+        </w:rPr>
+      </w:pPr>
+      <w:r>
+        <w:rPr>
+          <w:rFonts w:asciiTheme="majorBidi" w:hAnsiTheme="majorBidi" w:cstheme="majorBidi"/>
+          <w:sz w:val="18"/>
+          <w:szCs w:val="18"/>
+        </w:rPr>
+        <w:t>2. Runs - Big Mountain compares well for the number of runs</w:t>
+      </w:r>
+    </w:p>
+    <w:p>
+      <w:pPr>
+        <w:tabs>
+          <w:tab w:val="left" w:pos="2324"/>
+        </w:tabs>
+        <w:spacing w:line="276" w:lineRule="auto"/>
+        <w:ind w:left="720"/>
+        <w:rPr>
+          <w:rFonts w:asciiTheme="majorBidi" w:hAnsiTheme="majorBidi" w:cstheme="majorBidi"/>
+          <w:sz w:val="18"/>
+          <w:szCs w:val="18"/>
+        </w:rPr>
+      </w:pPr>
+      <w:r>
+        <w:rPr>
+          <w:rFonts w:asciiTheme="majorBidi" w:hAnsiTheme="majorBidi" w:cstheme="majorBidi"/>
+          <w:sz w:val="18"/>
+          <w:szCs w:val="18"/>
+        </w:rPr>
+        <w:t>3. Snow Making area - our resort is very high up the league table of it</w:t>
+      </w:r>
+    </w:p>
+    <w:p>
+      <w:pPr>
+        <w:tabs>
+          <w:tab w:val="left" w:pos="2324"/>
+        </w:tabs>
+        <w:spacing w:line="276" w:lineRule="auto"/>
+        <w:ind w:left="720"/>
+        <w:rPr>
+          <w:rFonts w:asciiTheme="majorBidi" w:hAnsiTheme="majorBidi" w:cstheme="majorBidi"/>
+          <w:sz w:val="18"/>
+          <w:szCs w:val="18"/>
+        </w:rPr>
+      </w:pPr>
+      <w:r>
+        <w:rPr>
+          <w:rFonts w:asciiTheme="majorBidi" w:hAnsiTheme="majorBidi" w:cstheme="majorBidi"/>
+          <w:sz w:val="18"/>
+          <w:szCs w:val="18"/>
+        </w:rPr>
+        <w:t xml:space="preserve">4. Vertical drop  - wich our resort is doing well, and there are few with greater drop </w:t>
+      </w:r>
+    </w:p>
+    <w:p>
+      <w:pPr>
+        <w:tabs>
+          <w:tab w:val="left" w:pos="2324"/>
+        </w:tabs>
+        <w:spacing w:line="276" w:lineRule="auto"/>
+        <w:ind w:left="720"/>
+        <w:rPr>
+          <w:rFonts w:asciiTheme="majorBidi" w:hAnsiTheme="majorBidi" w:cstheme="majorBidi"/>
+          <w:sz w:val="18"/>
+          <w:szCs w:val="18"/>
+        </w:rPr>
+      </w:pPr>
+      <w:r>
+        <w:rPr>
+          <w:rFonts w:asciiTheme="majorBidi" w:hAnsiTheme="majorBidi" w:cstheme="majorBidi"/>
+          <w:sz w:val="18"/>
+          <w:szCs w:val="18"/>
+        </w:rPr>
+        <w:t>5. Big Mountain is amongst the resorts with the largest amount of skiable terrain.</w:t>
+      </w:r>
+    </w:p>
+    <w:p>
+      <w:pPr>
+        <w:tabs>
+          <w:tab w:val="left" w:pos="2324"/>
+        </w:tabs>
+        <w:spacing w:line="276" w:lineRule="auto"/>
+        <w:ind w:left="720"/>
+        <w:rPr>
+          <w:rFonts w:asciiTheme="majorBidi" w:hAnsiTheme="majorBidi" w:cstheme="majorBidi"/>
+          <w:sz w:val="18"/>
+          <w:szCs w:val="18"/>
+        </w:rPr>
+      </w:pPr>
+      <w:r>
+        <w:rPr>
+          <w:rFonts w:asciiTheme="majorBidi" w:hAnsiTheme="majorBidi" w:cstheme="majorBidi"/>
+          <w:sz w:val="18"/>
+          <w:szCs w:val="18"/>
+        </w:rPr>
+        <w:t>6. Total number of chairs -  our resort has amongst the highest number of total chairs</w:t>
+      </w:r>
+    </w:p>
+    <w:p>
+      <w:pPr>
+        <w:tabs>
+          <w:tab w:val="left" w:pos="2324"/>
+        </w:tabs>
+        <w:spacing w:line="276" w:lineRule="auto"/>
+        <w:ind w:left="720"/>
+        <w:rPr>
+          <w:rFonts w:asciiTheme="majorBidi" w:hAnsiTheme="majorBidi" w:cstheme="majorBidi"/>
+          <w:sz w:val="18"/>
+          <w:szCs w:val="18"/>
+        </w:rPr>
+      </w:pPr>
+    </w:p>
+    <w:p>
+      <w:pPr>
+        <w:tabs>
+          <w:tab w:val="left" w:pos="2324"/>
+        </w:tabs>
+        <w:spacing w:line="276" w:lineRule="auto"/>
+        <w:ind w:left="720"/>
+        <w:rPr>
+          <w:rFonts w:asciiTheme="majorBidi" w:hAnsiTheme="majorBidi" w:cstheme="majorBidi"/>
+          <w:sz w:val="18"/>
+          <w:szCs w:val="18"/>
+        </w:rPr>
+      </w:pPr>
+      <w:r>
+        <w:rPr>
+          <w:rFonts w:asciiTheme="majorBidi" w:hAnsiTheme="majorBidi" w:cstheme="majorBidi"/>
+          <w:sz w:val="18"/>
+          <w:szCs w:val="18"/>
+        </w:rPr>
+        <w:t xml:space="preserve">After seeing where Big mountain resort stands amogst all in those ereas, we feel confident that existing resorts’ facilities can support the higher ticket price. </w:t>
+      </w:r>
+    </w:p>
+    <w:p>
+      <w:pPr>
+        <w:tabs>
+          <w:tab w:val="left" w:pos="2324"/>
+        </w:tabs>
+        <w:spacing w:line="276" w:lineRule="auto"/>
+        <w:rPr>
+          <w:rFonts w:asciiTheme="majorBidi" w:hAnsiTheme="majorBidi" w:cstheme="majorBidi"/>
+          <w:sz w:val="18"/>
+          <w:szCs w:val="18"/>
+        </w:rPr>
+      </w:pPr>
+    </w:p>
+    <w:p>
+      <w:pPr>
+        <w:tabs>
+          <w:tab w:val="left" w:pos="2324"/>
+        </w:tabs>
+        <w:spacing w:line="276" w:lineRule="auto"/>
+        <w:ind w:left="720"/>
+        <w:rPr>
+          <w:rFonts w:asciiTheme="majorBidi" w:hAnsiTheme="majorBidi" w:cstheme="majorBidi"/>
+          <w:sz w:val="18"/>
+          <w:szCs w:val="18"/>
+        </w:rPr>
+      </w:pPr>
+      <w:r>
+        <w:rPr>
+          <w:rFonts w:asciiTheme="majorBidi" w:hAnsiTheme="majorBidi" w:cstheme="majorBidi"/>
+          <w:sz w:val="18"/>
+          <w:szCs w:val="18"/>
+        </w:rPr>
+        <w:t xml:space="preserve">Big Mountain Resort has recently installed an additional chair lift to help increase the distribution of visitors across the mountain. This additional chair increases operating costs by 1.54 Million dollar this season.  </w:t>
+      </w:r>
+      <w:proofErr w:type="gramStart"/>
+      <w:r>
+        <w:rPr>
+          <w:rFonts w:asciiTheme="majorBidi" w:hAnsiTheme="majorBidi" w:cstheme="majorBidi"/>
+          <w:sz w:val="18"/>
+          <w:szCs w:val="18"/>
+        </w:rPr>
+        <w:t>On the basis of</w:t>
+      </w:r>
+      <w:proofErr w:type="gramEnd"/>
+      <w:r>
+        <w:rPr>
+          <w:rFonts w:asciiTheme="majorBidi" w:hAnsiTheme="majorBidi" w:cstheme="majorBidi"/>
+          <w:sz w:val="18"/>
+          <w:szCs w:val="18"/>
+        </w:rPr>
+        <w:t xml:space="preserve"> each visitor on average buying 5-day tickets and each year ther are about 350,000 visitors at the resort, only to cover this investment, price should be raised in 0.88 dollar per ticket.</w:t>
+      </w:r>
+    </w:p>
+    <w:p>
+      <w:pPr>
+        <w:tabs>
+          <w:tab w:val="left" w:pos="2324"/>
+        </w:tabs>
+        <w:spacing w:line="276" w:lineRule="auto"/>
+        <w:rPr>
+          <w:rFonts w:asciiTheme="majorBidi" w:hAnsiTheme="majorBidi" w:cstheme="majorBidi"/>
+          <w:sz w:val="18"/>
+          <w:szCs w:val="18"/>
+        </w:rPr>
+      </w:pPr>
+    </w:p>
+    <w:p>
+      <w:pPr>
+        <w:tabs>
+          <w:tab w:val="left" w:pos="2324"/>
+        </w:tabs>
+        <w:spacing w:line="276" w:lineRule="auto"/>
+        <w:ind w:left="720"/>
+        <w:rPr>
+          <w:rFonts w:asciiTheme="majorBidi" w:hAnsiTheme="majorBidi" w:cstheme="majorBidi"/>
+          <w:sz w:val="18"/>
+          <w:szCs w:val="18"/>
+        </w:rPr>
+      </w:pPr>
+      <w:r>
+        <w:rPr>
+          <w:rFonts w:asciiTheme="majorBidi" w:hAnsiTheme="majorBidi" w:cstheme="majorBidi"/>
+          <w:sz w:val="18"/>
+          <w:szCs w:val="18"/>
+        </w:rPr>
+        <w:t>For further improvements, we would recommend the following:</w:t>
+      </w:r>
+    </w:p>
+    <w:p>
+      <w:pPr>
+        <w:tabs>
+          <w:tab w:val="left" w:pos="2324"/>
+        </w:tabs>
+        <w:spacing w:line="276" w:lineRule="auto"/>
+        <w:ind w:left="720"/>
+        <w:rPr>
+          <w:rFonts w:asciiTheme="majorBidi" w:hAnsiTheme="majorBidi" w:cstheme="majorBidi"/>
+          <w:sz w:val="18"/>
+          <w:szCs w:val="18"/>
+        </w:rPr>
+      </w:pPr>
+      <w:r>
+        <w:rPr>
+          <w:rFonts w:asciiTheme="majorBidi" w:hAnsiTheme="majorBidi" w:cstheme="majorBidi"/>
+          <w:sz w:val="18"/>
+          <w:szCs w:val="18"/>
+        </w:rPr>
+        <w:t xml:space="preserve">First, to permanently </w:t>
+      </w:r>
+      <w:proofErr w:type="gramStart"/>
+      <w:r>
+        <w:rPr>
+          <w:rFonts w:asciiTheme="majorBidi" w:hAnsiTheme="majorBidi" w:cstheme="majorBidi"/>
+          <w:sz w:val="18"/>
+          <w:szCs w:val="18"/>
+        </w:rPr>
+        <w:t>close down</w:t>
+      </w:r>
+      <w:proofErr w:type="gramEnd"/>
+      <w:r>
+        <w:rPr>
+          <w:rFonts w:asciiTheme="majorBidi" w:hAnsiTheme="majorBidi" w:cstheme="majorBidi"/>
+          <w:sz w:val="18"/>
+          <w:szCs w:val="18"/>
+        </w:rPr>
+        <w:t xml:space="preserve"> the one least used run, as it has shown from the model that it is not reducing ticket value.</w:t>
+      </w:r>
+    </w:p>
+    <w:p>
+      <w:pPr>
+        <w:tabs>
+          <w:tab w:val="left" w:pos="2324"/>
+        </w:tabs>
+        <w:spacing w:line="276" w:lineRule="auto"/>
+        <w:ind w:left="720"/>
+        <w:rPr>
+          <w:rFonts w:asciiTheme="majorBidi" w:hAnsiTheme="majorBidi" w:cstheme="majorBidi"/>
+          <w:sz w:val="18"/>
+          <w:szCs w:val="18"/>
+        </w:rPr>
+      </w:pPr>
+      <w:r>
+        <w:rPr>
+          <w:rFonts w:asciiTheme="majorBidi" w:hAnsiTheme="majorBidi" w:cstheme="majorBidi"/>
+          <w:sz w:val="18"/>
+          <w:szCs w:val="18"/>
+        </w:rPr>
+        <w:t>Then, our model shows that increasing the vertical drop in 150 feet by adding additional lower run (second scenario)  supports a 1.99 dollar increase in ticket price. Over the season, this could be expected to amount to 3.475 Million dollar.</w:t>
+      </w:r>
+    </w:p>
+    <w:p>
+      <w:pPr>
+        <w:tabs>
+          <w:tab w:val="left" w:pos="2324"/>
+        </w:tabs>
+        <w:spacing w:line="276" w:lineRule="auto"/>
+        <w:ind w:left="720"/>
+        <w:rPr>
+          <w:rFonts w:asciiTheme="majorBidi" w:hAnsiTheme="majorBidi" w:cstheme="majorBidi"/>
+          <w:sz w:val="18"/>
+          <w:szCs w:val="18"/>
+        </w:rPr>
+      </w:pPr>
+      <w:r>
+        <w:rPr>
+          <w:rFonts w:asciiTheme="majorBidi" w:hAnsiTheme="majorBidi" w:cstheme="majorBidi"/>
+          <w:sz w:val="18"/>
+          <w:szCs w:val="18"/>
+        </w:rPr>
+        <w:t>Implimentation of this scenario requires the installation of an additional chair lift to bring skiers back up, Resort’s previouse experience shows that price should be raised in 0.88 dollar per ticket to cover additional chait lift installation.</w:t>
+      </w:r>
+    </w:p>
+    <w:p>
+      <w:pPr>
+        <w:tabs>
+          <w:tab w:val="left" w:pos="2324"/>
+        </w:tabs>
+        <w:spacing w:line="276" w:lineRule="auto"/>
+        <w:ind w:left="720"/>
+        <w:rPr>
+          <w:rFonts w:asciiTheme="majorBidi" w:hAnsiTheme="majorBidi" w:cstheme="majorBidi"/>
+          <w:sz w:val="18"/>
+          <w:szCs w:val="18"/>
+        </w:rPr>
+      </w:pPr>
+      <w:r>
+        <w:rPr>
+          <w:rFonts w:asciiTheme="majorBidi" w:hAnsiTheme="majorBidi" w:cstheme="majorBidi"/>
+          <w:sz w:val="18"/>
+          <w:szCs w:val="18"/>
+        </w:rPr>
+        <w:t>It is an extra revenue of aproximatly 1.935 Million dollar in the first season and 3.474 Million dollar for each following year.</w:t>
+      </w:r>
+    </w:p>
+    <w:p>
+      <w:pPr>
+        <w:tabs>
+          <w:tab w:val="left" w:pos="2324"/>
+        </w:tabs>
+        <w:spacing w:line="276" w:lineRule="auto"/>
+        <w:ind w:left="720"/>
+        <w:rPr>
+          <w:rFonts w:asciiTheme="majorBidi" w:hAnsiTheme="majorBidi" w:cstheme="majorBidi"/>
+          <w:sz w:val="18"/>
+          <w:szCs w:val="18"/>
+        </w:rPr>
+      </w:pPr>
+      <w:r>
+        <w:rPr>
+          <w:rFonts w:asciiTheme="majorBidi" w:hAnsiTheme="majorBidi" w:cstheme="majorBidi"/>
+          <w:sz w:val="18"/>
+          <w:szCs w:val="18"/>
+        </w:rPr>
+        <w:t>Only after knowing additional chair lift’s yearly operatinal costs, we could calculate the profit.</w:t>
+      </w:r>
+    </w:p>
+    <w:p>
+      <w:pPr>
+        <w:tabs>
+          <w:tab w:val="left" w:pos="2324"/>
+        </w:tabs>
+        <w:spacing w:line="276" w:lineRule="auto"/>
+        <w:ind w:left="720"/>
+        <w:rPr>
+          <w:rFonts w:asciiTheme="majorBidi" w:hAnsiTheme="majorBidi" w:cstheme="majorBidi"/>
+          <w:sz w:val="18"/>
+          <w:szCs w:val="18"/>
+        </w:rPr>
+      </w:pPr>
+      <w:r>
+        <w:rPr>
+          <w:rFonts w:asciiTheme="majorBidi" w:hAnsiTheme="majorBidi" w:cstheme="majorBidi"/>
+          <w:sz w:val="18"/>
+          <w:szCs w:val="18"/>
+        </w:rPr>
+        <w:t>It’s worth to mention that addind 2 acres of snow making coverage make no difference on ticket value therfore does not worth the investment.</w:t>
+      </w:r>
+    </w:p>
+    <w:p>
+      <w:pPr>
+        <w:tabs>
+          <w:tab w:val="left" w:pos="2324"/>
+        </w:tabs>
+        <w:spacing w:line="276" w:lineRule="auto"/>
+        <w:ind w:left="720"/>
+        <w:rPr>
+          <w:rFonts w:asciiTheme="majorBidi" w:hAnsiTheme="majorBidi" w:cstheme="majorBidi"/>
+          <w:sz w:val="18"/>
+          <w:szCs w:val="18"/>
+        </w:rPr>
+      </w:pPr>
+    </w:p>
+    <w:p>
+      <w:pPr>
+        <w:tabs>
+          <w:tab w:val="left" w:pos="2324"/>
+        </w:tabs>
+        <w:spacing w:line="276" w:lineRule="auto"/>
+        <w:ind w:left="720"/>
+        <w:rPr>
+          <w:rFonts w:asciiTheme="majorBidi" w:hAnsiTheme="majorBidi" w:cstheme="majorBidi"/>
+          <w:sz w:val="18"/>
+          <w:szCs w:val="18"/>
+        </w:rPr>
+      </w:pPr>
+      <w:r>
+        <w:rPr>
+          <w:rFonts w:asciiTheme="majorBidi" w:hAnsiTheme="majorBidi" w:cstheme="majorBidi"/>
+          <w:sz w:val="18"/>
+          <w:szCs w:val="18"/>
+        </w:rPr>
+        <w:lastRenderedPageBreak/>
+        <w:t xml:space="preserve">Lastly, resort should look up at its runs’ operational costs and make decision when should it close permanently close these least used runs: </w:t>
+      </w:r>
+    </w:p>
+    <w:p>
+      <w:pPr>
+        <w:tabs>
+          <w:tab w:val="left" w:pos="2324"/>
+        </w:tabs>
+        <w:spacing w:line="276" w:lineRule="auto"/>
+        <w:ind w:left="720"/>
+        <w:rPr>
+          <w:rFonts w:asciiTheme="majorBidi" w:hAnsiTheme="majorBidi" w:cstheme="majorBidi"/>
+          <w:sz w:val="18"/>
+          <w:szCs w:val="18"/>
+        </w:rPr>
+      </w:pPr>
+    </w:p>
+    <w:p>
+      <w:pPr>
+        <w:tabs>
+          <w:tab w:val="left" w:pos="2324"/>
+        </w:tabs>
+        <w:spacing w:line="276" w:lineRule="auto"/>
+        <w:ind w:left="720"/>
+        <w:rPr>
+          <w:rFonts w:asciiTheme="majorBidi" w:hAnsiTheme="majorBidi" w:cstheme="majorBidi"/>
+          <w:sz w:val="18"/>
+          <w:szCs w:val="18"/>
+        </w:rPr>
+      </w:pPr>
+      <w:r>
+        <w:rPr>
+          <w:rFonts w:asciiTheme="majorBidi" w:hAnsiTheme="majorBidi" w:cstheme="majorBidi"/>
+          <w:sz w:val="18"/>
+          <w:szCs w:val="18"/>
+        </w:rPr>
+        <w:t xml:space="preserve">- If Yearly operational costs of 2 runs greater 675K dollars, recomendation to Permanently </w:t>
+      </w:r>
+      <w:proofErr w:type="gramStart"/>
+      <w:r>
+        <w:rPr>
+          <w:rFonts w:asciiTheme="majorBidi" w:hAnsiTheme="majorBidi" w:cstheme="majorBidi"/>
+          <w:sz w:val="18"/>
+          <w:szCs w:val="18"/>
+        </w:rPr>
+        <w:t>close down</w:t>
+      </w:r>
+      <w:proofErr w:type="gramEnd"/>
+      <w:r>
+        <w:rPr>
+          <w:rFonts w:asciiTheme="majorBidi" w:hAnsiTheme="majorBidi" w:cstheme="majorBidi"/>
+          <w:sz w:val="18"/>
+          <w:szCs w:val="18"/>
+        </w:rPr>
+        <w:t xml:space="preserve"> 2 least used runs</w:t>
+      </w:r>
+    </w:p>
+    <w:p>
+      <w:pPr>
+        <w:tabs>
+          <w:tab w:val="left" w:pos="2324"/>
+        </w:tabs>
+        <w:spacing w:line="276" w:lineRule="auto"/>
+        <w:ind w:left="720"/>
+        <w:rPr>
+          <w:rFonts w:asciiTheme="majorBidi" w:hAnsiTheme="majorBidi" w:cstheme="majorBidi"/>
+          <w:sz w:val="18"/>
+          <w:szCs w:val="18"/>
+        </w:rPr>
+      </w:pPr>
+      <w:r>
+        <w:rPr>
+          <w:rFonts w:asciiTheme="majorBidi" w:hAnsiTheme="majorBidi" w:cstheme="majorBidi"/>
+          <w:sz w:val="18"/>
+          <w:szCs w:val="18"/>
+        </w:rPr>
+        <w:t>- If Yearly operational costs of 5 runs greater  1.225 M dollars, recomendation to Permanently close 5 least used runs</w:t>
+      </w:r>
+    </w:p>
+    <w:p>
+      <w:pPr>
+        <w:tabs>
+          <w:tab w:val="left" w:pos="2324"/>
+        </w:tabs>
+        <w:spacing w:line="276" w:lineRule="auto"/>
+        <w:ind w:left="720"/>
+        <w:rPr>
+          <w:rFonts w:asciiTheme="majorBidi" w:hAnsiTheme="majorBidi" w:cstheme="majorBidi"/>
+          <w:sz w:val="18"/>
+          <w:szCs w:val="18"/>
+        </w:rPr>
+      </w:pPr>
+      <w:r>
+        <w:rPr>
+          <w:rFonts w:asciiTheme="majorBidi" w:hAnsiTheme="majorBidi" w:cstheme="majorBidi"/>
+          <w:sz w:val="18"/>
+          <w:szCs w:val="18"/>
+        </w:rPr>
+        <w:t xml:space="preserve">- If Yearly operational costs of 8 runs greater  2.2 M dollars, recomendation to Permanently </w:t>
+      </w:r>
+      <w:proofErr w:type="gramStart"/>
+      <w:r>
+        <w:rPr>
+          <w:rFonts w:asciiTheme="majorBidi" w:hAnsiTheme="majorBidi" w:cstheme="majorBidi"/>
+          <w:sz w:val="18"/>
+          <w:szCs w:val="18"/>
+        </w:rPr>
+        <w:t>close down</w:t>
+      </w:r>
+      <w:proofErr w:type="gramEnd"/>
+      <w:r>
+        <w:rPr>
+          <w:rFonts w:asciiTheme="majorBidi" w:hAnsiTheme="majorBidi" w:cstheme="majorBidi"/>
+          <w:sz w:val="18"/>
+          <w:szCs w:val="18"/>
+        </w:rPr>
+        <w:t xml:space="preserve"> </w:t>
+      </w:r>
+      <w:r>
+        <w:rPr>
+          <w:rFonts w:asciiTheme="majorBidi" w:hAnsiTheme="majorBidi" w:cstheme="majorBidi"/>
+          <w:sz w:val="18"/>
+          <w:szCs w:val="18"/>
+        </w:rPr>
+        <w:t>8 least used runs.</w:t>
+      </w:r>
+      <w:r>
+        <w:rPr>
+          <w:rFonts w:asciiTheme="majorBidi" w:hAnsiTheme="majorBidi" w:cstheme="majorBidi"/>
+          <w:sz w:val="18"/>
+          <w:szCs w:val="18"/>
+        </w:rPr>
+        <w:t xml:space="preserve"> </w:t>
+      </w:r>
+      <w:r>
+        <w:rPr>
+          <w:rFonts w:asciiTheme="majorBidi" w:hAnsiTheme="majorBidi" w:cstheme="majorBidi"/>
+          <w:sz w:val="18"/>
+          <w:szCs w:val="18"/>
+        </w:rPr>
+        <w:t xml:space="preserve">As we can see in the graph in 1st scenario section, If Big Mountain </w:t>
+      </w:r>
+      <w:proofErr w:type="gramStart"/>
+      <w:r>
+        <w:rPr>
+          <w:rFonts w:asciiTheme="majorBidi" w:hAnsiTheme="majorBidi" w:cstheme="majorBidi"/>
+          <w:sz w:val="18"/>
+          <w:szCs w:val="18"/>
+        </w:rPr>
+        <w:t>closes down</w:t>
+      </w:r>
+      <w:proofErr w:type="gramEnd"/>
+      <w:r>
+        <w:rPr>
+          <w:rFonts w:asciiTheme="majorBidi" w:hAnsiTheme="majorBidi" w:cstheme="majorBidi"/>
+          <w:sz w:val="18"/>
+          <w:szCs w:val="18"/>
+        </w:rPr>
+        <w:t xml:space="preserve"> 3 runs, it seems they may as well close down 4 or 5 as there's no further loss in ticket, so as 6,7 and 8.  </w:t>
+      </w:r>
+    </w:p>
+    <w:p>
+      <w:pPr>
+        <w:rPr>
+          <w:rFonts w:asciiTheme="majorBidi" w:hAnsiTheme="majorBidi" w:cstheme="majorBidi"/>
+          <w:sz w:val="18"/>
+          <w:szCs w:val="18"/>
+        </w:rPr>
+      </w:pPr>
+    </w:p>
+    <w:p>
+      <w:pPr>
+        <w:rPr>
+          <w:rFonts w:asciiTheme="majorBidi" w:hAnsiTheme="majorBidi" w:cstheme="majorBidi"/>
+          <w:sz w:val="18"/>
+          <w:szCs w:val="18"/>
+        </w:rPr>
+      </w:pPr>
+    </w:p>
+    <w:p>
+      <w:pPr>
+        <w:rPr>
+          <w:rFonts w:asciiTheme="majorBidi" w:hAnsiTheme="majorBidi" w:cstheme="majorBidi"/>
+          <w:sz w:val="18"/>
+          <w:szCs w:val="18"/>
+        </w:rPr>
+      </w:pPr>
+    </w:p>
+    <w:p>
+      <w:pPr>
+        <w:rPr>
+          <w:rFonts w:asciiTheme="majorBidi" w:hAnsiTheme="majorBidi" w:cstheme="majorBidi"/>
+          <w:sz w:val="18"/>
+          <w:szCs w:val="18"/>
+        </w:rPr>
+      </w:pPr>
+    </w:p>
+    <w:p>
+      <w:pPr>
+        <w:tabs>
+          <w:tab w:val="left" w:pos="2918"/>
+        </w:tabs>
+        <w:rPr>
+          <w:rFonts w:asciiTheme="majorBidi" w:hAnsiTheme="majorBidi" w:cstheme="majorBidi"/>
+          <w:sz w:val="18"/>
+          <w:szCs w:val="18"/>
+        </w:rPr>
+      </w:pPr>
+      <w:r>
+        <w:rPr>
+          <w:rFonts w:asciiTheme="majorBidi" w:hAnsiTheme="majorBidi" w:cstheme="majorBidi"/>
+          <w:sz w:val="18"/>
+          <w:szCs w:val="18"/>
+        </w:rPr>
+        <w:tab/>
+      </w:r>
     </w:p>
     <w:sectPr>
-      <w:headerReference w:type="default" r:id="rId55"/>
-      <w:headerReference w:type="first" r:id="rId56"/>
+      <w:headerReference w:type="default" r:id="rId57"/>
+      <w:headerReference w:type="first" r:id="rId58"/>
       <w:pgSz w:w="12240" w:h="15840"/>
       <w:pgMar w:top="1440" w:right="1440" w:bottom="1440" w:left="1440" w:header="0" w:footer="720" w:gutter="0"/>
       <w:pgNumType w:start="1"/>
@@ -26134,6 +27840,119 @@
     </w:lvl>
   </w:abstractNum>
   <w:abstractNum w:abstractNumId="21" w15:restartNumberingAfterBreak="0">
+    <w:nsid w:val="41AC2BC1"/>
+    <w:multiLevelType w:val="multilevel"/>
+    <w:tmpl w:val="685E7C9A"/>
+    <w:lvl w:ilvl="0">
+      <w:start w:val="2"/>
+      <w:numFmt w:val="decimal"/>
+      <w:lvlText w:val="%1"/>
+      <w:lvlJc w:val="left"/>
+      <w:pPr>
+        <w:ind w:left="360" w:hanging="360"/>
+      </w:pPr>
+      <w:rPr>
+        <w:rFonts w:hint="default"/>
+      </w:rPr>
+    </w:lvl>
+    <w:lvl w:ilvl="1">
+      <w:start w:val="1"/>
+      <w:numFmt w:val="decimal"/>
+      <w:lvlText w:val="%1.%2"/>
+      <w:lvlJc w:val="left"/>
+      <w:pPr>
+        <w:ind w:left="720" w:hanging="360"/>
+      </w:pPr>
+      <w:rPr>
+        <w:rFonts w:hint="default"/>
+      </w:rPr>
+    </w:lvl>
+    <w:lvl w:ilvl="2">
+      <w:start w:val="1"/>
+      <w:numFmt w:val="decimal"/>
+      <w:lvlText w:val="%1.%2.%3"/>
+      <w:lvlJc w:val="left"/>
+      <w:pPr>
+        <w:ind w:left="1440" w:hanging="720"/>
+      </w:pPr>
+      <w:rPr>
+        <w:rFonts w:hint="default"/>
+      </w:rPr>
+    </w:lvl>
+    <w:lvl w:ilvl="3">
+      <w:start w:val="1"/>
+      <w:numFmt w:val="decimal"/>
+      <w:lvlText w:val="%1.%2.%3.%4"/>
+      <w:lvlJc w:val="left"/>
+      <w:pPr>
+        <w:ind w:left="1800" w:hanging="720"/>
+      </w:pPr>
+      <w:rPr>
+        <w:rFonts w:hint="default"/>
+      </w:rPr>
+    </w:lvl>
+    <w:lvl w:ilvl="4">
+      <w:start w:val="1"/>
+      <w:numFmt w:val="decimal"/>
+      <w:lvlText w:val="%1.%2.%3.%4.%5"/>
+      <w:lvlJc w:val="left"/>
+      <w:pPr>
+        <w:ind w:left="2160" w:hanging="720"/>
+      </w:pPr>
+      <w:rPr>
+        <w:rFonts w:hint="default"/>
+      </w:rPr>
+    </w:lvl>
+    <w:lvl w:ilvl="5">
+      <w:start w:val="1"/>
+      <w:numFmt w:val="decimal"/>
+      <w:lvlText w:val="%1.%2.%3.%4.%5.%6"/>
+      <w:lvlJc w:val="left"/>
+      <w:pPr>
+        <w:ind w:left="2880" w:hanging="1080"/>
+      </w:pPr>
+      <w:rPr>
+        <w:rFonts w:hint="default"/>
+      </w:rPr>
+    </w:lvl>
+    <w:lvl w:ilvl="6">
+      <w:start w:val="1"/>
+      <w:numFmt w:val="decimal"/>
+      <w:lvlText w:val="%1.%2.%3.%4.%5.%6.%7"/>
+      <w:lvlJc w:val="left"/>
+      <w:pPr>
+        <w:ind w:left="3240" w:hanging="1080"/>
+      </w:pPr>
+      <w:rPr>
+        <w:rFonts w:hint="default"/>
+      </w:rPr>
+    </w:lvl>
+    <w:lvl w:ilvl="7">
+      <w:start w:val="1"/>
+      <w:numFmt w:val="decimal"/>
+      <w:lvlText w:val="%1.%2.%3.%4.%5.%6.%7.%8"/>
+      <w:lvlJc w:val="left"/>
+      <w:pPr>
+        <w:ind w:left="3960" w:hanging="1440"/>
+      </w:pPr>
+      <w:rPr>
+        <w:rFonts w:hint="default"/>
+      </w:rPr>
+    </w:lvl>
+    <w:lvl w:ilvl="8">
+      <w:start w:val="1"/>
+      <w:numFmt w:val="decimal"/>
+      <w:lvlText w:val="%1.%2.%3.%4.%5.%6.%7.%8.%9"/>
+      <w:lvlJc w:val="left"/>
+      <w:pPr>
+        <w:ind w:left="4320" w:hanging="1440"/>
+      </w:pPr>
+      <w:rPr>
+        <w:rFonts w:hint="default"/>
+      </w:rPr>
+    </w:lvl>
+  </w:abstractNum>
+  <w:abstractNum w:abstractNumId="22" w15:restartNumberingAfterBreak="0">
     <w:nsid w:val="445B1566"/>
     <w:multiLevelType w:val="multilevel"/>
     <w:tmpl w:val="27FC6BB6"/>
@@ -26282,7 +28101,7 @@
       </w:rPr>
     </w:lvl>
   </w:abstractNum>
-  <w:abstractNum w:abstractNumId="22" w15:restartNumberingAfterBreak="0">
+  <w:abstractNum w:abstractNumId="23" w15:restartNumberingAfterBreak="0">
     <w:nsid w:val="47635B09"/>
     <w:multiLevelType w:val="multilevel"/>
     <w:tmpl w:val="6B40DA0C"/>
@@ -26395,7 +28214,7 @@
       </w:pPr>
     </w:lvl>
   </w:abstractNum>
-  <w:abstractNum w:abstractNumId="23" w15:restartNumberingAfterBreak="0">
+  <w:abstractNum w:abstractNumId="24" w15:restartNumberingAfterBreak="0">
     <w:nsid w:val="47875835"/>
     <w:multiLevelType w:val="multilevel"/>
     <w:tmpl w:val="380EF97E"/>
@@ -26515,7 +28334,7 @@
       </w:rPr>
     </w:lvl>
   </w:abstractNum>
-  <w:abstractNum w:abstractNumId="24" w15:restartNumberingAfterBreak="0">
+  <w:abstractNum w:abstractNumId="25" w15:restartNumberingAfterBreak="0">
     <w:nsid w:val="4C9C4289"/>
     <w:multiLevelType w:val="hybridMultilevel"/>
     <w:tmpl w:val="66182F9C"/>
@@ -26628,7 +28447,7 @@
       </w:rPr>
     </w:lvl>
   </w:abstractNum>
-  <w:abstractNum w:abstractNumId="25" w15:restartNumberingAfterBreak="0">
+  <w:abstractNum w:abstractNumId="26" w15:restartNumberingAfterBreak="0">
     <w:nsid w:val="4EBB24C0"/>
     <w:multiLevelType w:val="hybridMultilevel"/>
     <w:tmpl w:val="41BE686E"/>
@@ -26741,7 +28560,7 @@
       </w:rPr>
     </w:lvl>
   </w:abstractNum>
-  <w:abstractNum w:abstractNumId="26" w15:restartNumberingAfterBreak="0">
+  <w:abstractNum w:abstractNumId="27" w15:restartNumberingAfterBreak="0">
     <w:nsid w:val="50964B5A"/>
     <w:multiLevelType w:val="hybridMultilevel"/>
     <w:tmpl w:val="1E9A5910"/>
@@ -26854,7 +28673,134 @@
       </w:rPr>
     </w:lvl>
   </w:abstractNum>
-  <w:abstractNum w:abstractNumId="27" w15:restartNumberingAfterBreak="0">
+  <w:abstractNum w:abstractNumId="28" w15:restartNumberingAfterBreak="0">
+    <w:nsid w:val="57983C8E"/>
+    <w:multiLevelType w:val="multilevel"/>
+    <w:tmpl w:val="4CC0F870"/>
+    <w:lvl w:ilvl="0">
+      <w:start w:val="1"/>
+      <w:numFmt w:val="decimal"/>
+      <w:lvlText w:val="%1."/>
+      <w:lvlJc w:val="left"/>
+      <w:pPr>
+        <w:ind w:left="720" w:hanging="360"/>
+      </w:pPr>
+      <w:rPr>
+        <w:rFonts w:asciiTheme="majorBidi" w:eastAsia="Arial" w:hAnsiTheme="majorBidi" w:cstheme="majorBidi" w:hint="default"/>
+        <w:sz w:val="18"/>
+        <w:szCs w:val="18"/>
+        <w:u w:val="none"/>
+      </w:rPr>
+    </w:lvl>
+    <w:lvl w:ilvl="1">
+      <w:start w:val="1"/>
+      <w:numFmt w:val="decimal"/>
+      <w:lvlText w:val="%2."/>
+      <w:lvlJc w:val="left"/>
+      <w:pPr>
+        <w:ind w:left="1710" w:hanging="360"/>
+      </w:pPr>
+      <w:rPr>
+        <w:rFonts w:hint="default"/>
+        <w:b w:val="0"/>
+        <w:bCs w:val="0"/>
+        <w:color w:val="auto"/>
+        <w:u w:val="none"/>
+      </w:rPr>
+    </w:lvl>
+    <w:lvl w:ilvl="2">
+      <w:start w:val="1"/>
+      <w:numFmt w:val="lowerRoman"/>
+      <w:lvlText w:val="%3."/>
+      <w:lvlJc w:val="left"/>
+      <w:pPr>
+        <w:ind w:left="2160" w:hanging="360"/>
+      </w:pPr>
+      <w:rPr>
+        <w:rFonts w:hint="default"/>
+        <w:u w:val="none"/>
+      </w:rPr>
+    </w:lvl>
+    <w:lvl w:ilvl="3">
+      <w:start w:val="1"/>
+      <w:numFmt w:val="decimal"/>
+      <w:lvlText w:val="%4."/>
+      <w:lvlJc w:val="left"/>
+      <w:pPr>
+        <w:ind w:left="2880" w:hanging="360"/>
+      </w:pPr>
+      <w:rPr>
+        <w:rFonts w:hint="default"/>
+        <w:u w:val="none"/>
+      </w:rPr>
+    </w:lvl>
+    <w:lvl w:ilvl="4">
+      <w:start w:val="1"/>
+      <w:numFmt w:val="lowerLetter"/>
+      <w:lvlText w:val="%5."/>
+      <w:lvlJc w:val="left"/>
+      <w:pPr>
+        <w:ind w:left="3600" w:hanging="360"/>
+      </w:pPr>
+      <w:rPr>
+        <w:rFonts w:hint="default"/>
+        <w:u w:val="none"/>
+      </w:rPr>
+    </w:lvl>
+    <w:lvl w:ilvl="5">
+      <w:start w:val="1"/>
+      <w:numFmt w:val="lowerRoman"/>
+      <w:lvlText w:val="%6."/>
+      <w:lvlJc w:val="left"/>
+      <w:pPr>
+        <w:ind w:left="4320" w:hanging="360"/>
+      </w:pPr>
+      <w:rPr>
+        <w:rFonts w:hint="default"/>
+        <w:u w:val="none"/>
+      </w:rPr>
+    </w:lvl>
+    <w:lvl w:ilvl="6">
+      <w:start w:val="1"/>
+      <w:numFmt w:val="decimal"/>
+      <w:lvlText w:val="%7."/>
+      <w:lvlJc w:val="left"/>
+      <w:pPr>
+        <w:ind w:left="5040" w:hanging="360"/>
+      </w:pPr>
+      <w:rPr>
+        <w:rFonts w:hint="default"/>
+        <w:u w:val="none"/>
+      </w:rPr>
+    </w:lvl>
+    <w:lvl w:ilvl="7">
+      <w:start w:val="1"/>
+      <w:numFmt w:val="lowerLetter"/>
+      <w:lvlText w:val="%8."/>
+      <w:lvlJc w:val="left"/>
+      <w:pPr>
+        <w:ind w:left="5760" w:hanging="360"/>
+      </w:pPr>
+      <w:rPr>
+        <w:rFonts w:hint="default"/>
+        <w:u w:val="none"/>
+      </w:rPr>
+    </w:lvl>
+    <w:lvl w:ilvl="8">
+      <w:start w:val="1"/>
+      <w:numFmt w:val="lowerRoman"/>
+      <w:lvlText w:val="%9."/>
+      <w:lvlJc w:val="left"/>
+      <w:pPr>
+        <w:ind w:left="6480" w:hanging="360"/>
+      </w:pPr>
+      <w:rPr>
+        <w:rFonts w:hint="default"/>
+        <w:u w:val="none"/>
+      </w:rPr>
+    </w:lvl>
+  </w:abstractNum>
+  <w:abstractNum w:abstractNumId="29" w15:restartNumberingAfterBreak="0">
     <w:nsid w:val="5ECA2DC2"/>
     <w:multiLevelType w:val="multilevel"/>
     <w:tmpl w:val="BFCCA1C0"/>
@@ -26974,7 +28920,7 @@
       </w:rPr>
     </w:lvl>
   </w:abstractNum>
-  <w:abstractNum w:abstractNumId="28" w15:restartNumberingAfterBreak="0">
+  <w:abstractNum w:abstractNumId="30" w15:restartNumberingAfterBreak="0">
     <w:nsid w:val="66E1002F"/>
     <w:multiLevelType w:val="multilevel"/>
     <w:tmpl w:val="93664AE0"/>
@@ -27105,7 +29051,7 @@
       </w:rPr>
     </w:lvl>
   </w:abstractNum>
-  <w:abstractNum w:abstractNumId="29" w15:restartNumberingAfterBreak="0">
+  <w:abstractNum w:abstractNumId="31" w15:restartNumberingAfterBreak="0">
     <w:nsid w:val="677F2E77"/>
     <w:multiLevelType w:val="multilevel"/>
     <w:tmpl w:val="5528344C"/>
@@ -27221,7 +29167,7 @@
       </w:rPr>
     </w:lvl>
   </w:abstractNum>
-  <w:abstractNum w:abstractNumId="30" w15:restartNumberingAfterBreak="0">
+  <w:abstractNum w:abstractNumId="32" w15:restartNumberingAfterBreak="0">
     <w:nsid w:val="6BB83E1E"/>
     <w:multiLevelType w:val="multilevel"/>
     <w:tmpl w:val="A56C93EA"/>
@@ -27336,7 +29282,7 @@
       </w:rPr>
     </w:lvl>
   </w:abstractNum>
-  <w:abstractNum w:abstractNumId="31" w15:restartNumberingAfterBreak="0">
+  <w:abstractNum w:abstractNumId="33" w15:restartNumberingAfterBreak="0">
     <w:nsid w:val="703C6AE7"/>
     <w:multiLevelType w:val="hybridMultilevel"/>
     <w:tmpl w:val="F6ACA688"/>
@@ -27422,7 +29368,7 @@
       </w:pPr>
     </w:lvl>
   </w:abstractNum>
-  <w:abstractNum w:abstractNumId="32" w15:restartNumberingAfterBreak="0">
+  <w:abstractNum w:abstractNumId="34" w15:restartNumberingAfterBreak="0">
     <w:nsid w:val="72591217"/>
     <w:multiLevelType w:val="multilevel"/>
     <w:tmpl w:val="1208117A"/>
@@ -27543,7 +29489,7 @@
       </w:rPr>
     </w:lvl>
   </w:abstractNum>
-  <w:abstractNum w:abstractNumId="33" w15:restartNumberingAfterBreak="0">
+  <w:abstractNum w:abstractNumId="35" w15:restartNumberingAfterBreak="0">
     <w:nsid w:val="749E1FBD"/>
     <w:multiLevelType w:val="multilevel"/>
     <w:tmpl w:val="6CE89BE2"/>
@@ -27670,7 +29616,7 @@
       </w:rPr>
     </w:lvl>
   </w:abstractNum>
-  <w:abstractNum w:abstractNumId="34" w15:restartNumberingAfterBreak="0">
+  <w:abstractNum w:abstractNumId="36" w15:restartNumberingAfterBreak="0">
     <w:nsid w:val="782456D2"/>
     <w:multiLevelType w:val="multilevel"/>
     <w:tmpl w:val="83EED3DA"/>
@@ -27759,7 +29705,7 @@
       </w:pPr>
     </w:lvl>
   </w:abstractNum>
-  <w:abstractNum w:abstractNumId="35" w15:restartNumberingAfterBreak="0">
+  <w:abstractNum w:abstractNumId="37" w15:restartNumberingAfterBreak="0">
     <w:nsid w:val="7F33292B"/>
     <w:multiLevelType w:val="multilevel"/>
     <w:tmpl w:val="DA441E34"/>
@@ -27850,7 +29796,7 @@
       </w:pPr>
     </w:lvl>
   </w:abstractNum>
-  <w:abstractNum w:abstractNumId="36" w15:restartNumberingAfterBreak="0">
+  <w:abstractNum w:abstractNumId="38" w15:restartNumberingAfterBreak="0">
     <w:nsid w:val="7FFA5C81"/>
     <w:multiLevelType w:val="hybridMultilevel"/>
     <w:tmpl w:val="2C808A08"/>
@@ -27937,16 +29883,16 @@
     </w:lvl>
   </w:abstractNum>
   <w:num w:numId="1">
-    <w:abstractNumId w:val="29"/>
+    <w:abstractNumId w:val="31"/>
   </w:num>
   <w:num w:numId="2">
     <w:abstractNumId w:val="8"/>
   </w:num>
   <w:num w:numId="3">
-    <w:abstractNumId w:val="32"/>
+    <w:abstractNumId w:val="34"/>
   </w:num>
   <w:num w:numId="4">
-    <w:abstractNumId w:val="27"/>
+    <w:abstractNumId w:val="29"/>
   </w:num>
   <w:num w:numId="5">
     <w:abstractNumId w:val="11"/>
@@ -27955,13 +29901,13 @@
     <w:abstractNumId w:val="3"/>
   </w:num>
   <w:num w:numId="7">
-    <w:abstractNumId w:val="23"/>
+    <w:abstractNumId w:val="24"/>
   </w:num>
   <w:num w:numId="8">
     <w:abstractNumId w:val="7"/>
   </w:num>
   <w:num w:numId="9">
-    <w:abstractNumId w:val="28"/>
+    <w:abstractNumId w:val="30"/>
   </w:num>
   <w:num w:numId="10">
     <w:abstractNumId w:val="18"/>
@@ -27985,7 +29931,7 @@
     <w:abstractNumId w:val="5"/>
   </w:num>
   <w:num w:numId="17">
-    <w:abstractNumId w:val="31"/>
+    <w:abstractNumId w:val="33"/>
   </w:num>
   <w:num w:numId="18">
     <w:abstractNumId w:val="14"/>
@@ -27994,46 +29940,46 @@
     <w:abstractNumId w:val="13"/>
   </w:num>
   <w:num w:numId="20">
+    <w:abstractNumId w:val="26"/>
+  </w:num>
+  <w:num w:numId="21">
     <w:abstractNumId w:val="25"/>
   </w:num>
-  <w:num w:numId="21">
-    <w:abstractNumId w:val="24"/>
-  </w:num>
   <w:num w:numId="22">
-    <w:abstractNumId w:val="26"/>
+    <w:abstractNumId w:val="27"/>
   </w:num>
   <w:num w:numId="23">
     <w:abstractNumId w:val="17"/>
   </w:num>
   <w:num w:numId="24">
-    <w:abstractNumId w:val="36"/>
+    <w:abstractNumId w:val="38"/>
   </w:num>
   <w:num w:numId="25">
     <w:abstractNumId w:val="15"/>
   </w:num>
   <w:num w:numId="26">
-    <w:abstractNumId w:val="33"/>
+    <w:abstractNumId w:val="35"/>
   </w:num>
   <w:num w:numId="27">
     <w:abstractNumId w:val="12"/>
   </w:num>
   <w:num w:numId="28">
-    <w:abstractNumId w:val="22"/>
+    <w:abstractNumId w:val="23"/>
   </w:num>
   <w:num w:numId="29">
-    <w:abstractNumId w:val="35"/>
+    <w:abstractNumId w:val="37"/>
   </w:num>
   <w:num w:numId="30">
-    <w:abstractNumId w:val="34"/>
+    <w:abstractNumId w:val="36"/>
   </w:num>
   <w:num w:numId="31">
-    <w:abstractNumId w:val="21"/>
+    <w:abstractNumId w:val="22"/>
   </w:num>
   <w:num w:numId="32">
     <w:abstractNumId w:val="10"/>
   </w:num>
   <w:num w:numId="33">
-    <w:abstractNumId w:val="30"/>
+    <w:abstractNumId w:val="32"/>
   </w:num>
   <w:num w:numId="34">
     <w:abstractNumId w:val="0"/>
@@ -28046,6 +29992,12 @@
   </w:num>
   <w:num w:numId="37">
     <w:abstractNumId w:val="9"/>
+  </w:num>
+  <w:num w:numId="38">
+    <w:abstractNumId w:val="28"/>
+  </w:num>
+  <w:num w:numId="39">
+    <w:abstractNumId w:val="21"/>
   </w:num>
   <w:numIdMacAtCleanup w:val="12"/>
 </w:numbering>

</xml_diff>